<commit_message>
relatorio e ultimos fixes
</commit_message>
<xml_diff>
--- a/Relatório/RELATORIO_2.docx
+++ b/Relatório/RELATORIO_2.docx
@@ -1,6 +1,6 @@
 
 <file path=word/document.xml><?xml version="1.0" encoding="utf-8"?>
-<w:document xmlns:wpc="http://schemas.microsoft.com/office/word/2010/wordprocessingCanvas" xmlns:cx="http://schemas.microsoft.com/office/drawing/2014/chartex" xmlns:cx1="http://schemas.microsoft.com/office/drawing/2015/9/8/chartex" xmlns:cx2="http://schemas.microsoft.com/office/drawing/2015/10/21/chartex" xmlns:cx3="http://schemas.microsoft.com/office/drawing/2016/5/9/chartex" xmlns:cx4="http://schemas.microsoft.com/office/drawing/2016/5/10/chartex" xmlns:cx5="http://schemas.microsoft.com/office/drawing/2016/5/11/chartex" xmlns:mc="http://schemas.openxmlformats.org/markup-compatibility/2006" xmlns:o="urn:schemas-microsoft-com:office:office" xmlns:r="http://schemas.openxmlformats.org/officeDocument/2006/relationships" xmlns:m="http://schemas.openxmlformats.org/officeDocument/2006/math" xmlns:v="urn:schemas-microsoft-com:vml" xmlns:wp14="http://schemas.microsoft.com/office/word/2010/wordprocessingDrawing" xmlns:wp="http://schemas.openxmlformats.org/drawingml/2006/wordprocessingDrawing" xmlns:w10="urn:schemas-microsoft-com:office:word" xmlns:w="http://schemas.openxmlformats.org/wordprocessingml/2006/main" xmlns:w14="http://schemas.microsoft.com/office/word/2010/wordml" xmlns:w15="http://schemas.microsoft.com/office/word/2012/wordml" xmlns:w16se="http://schemas.microsoft.com/office/word/2015/wordml/symex" xmlns:wpg="http://schemas.microsoft.com/office/word/2010/wordprocessingGroup" xmlns:wpi="http://schemas.microsoft.com/office/word/2010/wordprocessingInk" xmlns:wne="http://schemas.microsoft.com/office/word/2006/wordml" xmlns:wps="http://schemas.microsoft.com/office/word/2010/wordprocessingShape" mc:Ignorable="w14 w15 w16se wp14">
+<w:document xmlns:wpc="http://schemas.microsoft.com/office/word/2010/wordprocessingCanvas" xmlns:mc="http://schemas.openxmlformats.org/markup-compatibility/2006" xmlns:o="urn:schemas-microsoft-com:office:office" xmlns:r="http://schemas.openxmlformats.org/officeDocument/2006/relationships" xmlns:m="http://schemas.openxmlformats.org/officeDocument/2006/math" xmlns:v="urn:schemas-microsoft-com:vml" xmlns:wp14="http://schemas.microsoft.com/office/word/2010/wordprocessingDrawing" xmlns:wp="http://schemas.openxmlformats.org/drawingml/2006/wordprocessingDrawing" xmlns:w10="urn:schemas-microsoft-com:office:word" xmlns:w="http://schemas.openxmlformats.org/wordprocessingml/2006/main" xmlns:w14="http://schemas.microsoft.com/office/word/2010/wordml" xmlns:w15="http://schemas.microsoft.com/office/word/2012/wordml" xmlns:wpg="http://schemas.microsoft.com/office/word/2010/wordprocessingGroup" xmlns:wpi="http://schemas.microsoft.com/office/word/2010/wordprocessingInk" xmlns:wne="http://schemas.microsoft.com/office/word/2006/wordml" xmlns:wps="http://schemas.microsoft.com/office/word/2010/wordprocessingShape" mc:Ignorable="w14 w15 wp14">
   <w:body>
     <w:p>
       <w:r>
@@ -241,7 +241,7 @@
               </wp:anchor>
             </w:drawing>
           </mc:Choice>
-          <mc:Fallback>
+          <mc:Fallback xmlns:w16se="http://schemas.microsoft.com/office/word/2015/wordml/symex" xmlns:cx5="http://schemas.microsoft.com/office/drawing/2016/5/11/chartex" xmlns:cx4="http://schemas.microsoft.com/office/drawing/2016/5/10/chartex" xmlns:cx3="http://schemas.microsoft.com/office/drawing/2016/5/9/chartex" xmlns:cx2="http://schemas.microsoft.com/office/drawing/2015/10/21/chartex" xmlns:cx1="http://schemas.microsoft.com/office/drawing/2015/9/8/chartex" xmlns:cx="http://schemas.microsoft.com/office/drawing/2014/chartex">
             <w:pict>
               <v:shapetype w14:anchorId="3D4290AB" id="_x0000_t202" coordsize="21600,21600" o:spt="202" path="m,l,21600r21600,l21600,xe">
                 <v:stroke joinstyle="miter"/>
@@ -567,7 +567,7 @@
               </wp:anchor>
             </w:drawing>
           </mc:Choice>
-          <mc:Fallback>
+          <mc:Fallback xmlns:w16se="http://schemas.microsoft.com/office/word/2015/wordml/symex" xmlns:cx5="http://schemas.microsoft.com/office/drawing/2016/5/11/chartex" xmlns:cx4="http://schemas.microsoft.com/office/drawing/2016/5/10/chartex" xmlns:cx3="http://schemas.microsoft.com/office/drawing/2016/5/9/chartex" xmlns:cx2="http://schemas.microsoft.com/office/drawing/2015/10/21/chartex" xmlns:cx1="http://schemas.microsoft.com/office/drawing/2015/9/8/chartex" xmlns:cx="http://schemas.microsoft.com/office/drawing/2014/chartex">
             <w:pict>
               <v:shape w14:anchorId="1033880E" id="Caixa de texto 4" o:spid="_x0000_s1027" type="#_x0000_t202" style="position:absolute;margin-left:0;margin-top:119.7pt;width:301.5pt;height:67.5pt;z-index:251661312;visibility:visible;mso-wrap-style:square;mso-width-percent:0;mso-height-percent:0;mso-wrap-distance-left:9pt;mso-wrap-distance-top:0;mso-wrap-distance-right:9pt;mso-wrap-distance-bottom:0;mso-position-horizontal:left;mso-position-horizontal-relative:margin;mso-position-vertical:absolute;mso-position-vertical-relative:text;mso-width-percent:0;mso-height-percent:0;mso-width-relative:margin;mso-height-relative:margin;v-text-anchor:top" o:gfxdata="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" fillcolor="white [3201]" stroked="f" strokeweight=".5pt">
                 <v:textbox>
@@ -702,9 +702,6 @@
         <w:br w:type="page"/>
       </w:r>
       <w:r>
-        <w:rPr>
-          <w:highlight w:val="yellow"/>
-        </w:rPr>
         <w:lastRenderedPageBreak/>
         <w:t>Índice</w:t>
       </w:r>
@@ -716,7 +713,7 @@
     </w:p>
     <w:tbl>
       <w:tblPr>
-        <w:tblStyle w:val="Tabelacomgrelha"/>
+        <w:tblStyle w:val="Tabelacomgrade"/>
         <w:tblW w:w="0" w:type="auto"/>
         <w:tblBorders>
           <w:top w:val="none" w:sz="0" w:space="0" w:color="auto"/>
@@ -729,8 +726,8 @@
         <w:tblLook w:val="04A0" w:firstRow="1" w:lastRow="0" w:firstColumn="1" w:lastColumn="0" w:noHBand="0" w:noVBand="1"/>
       </w:tblPr>
       <w:tblGrid>
-        <w:gridCol w:w="8075"/>
-        <w:gridCol w:w="419"/>
+        <w:gridCol w:w="8021"/>
+        <w:gridCol w:w="483"/>
       </w:tblGrid>
       <w:tr>
         <w:tc>
@@ -952,7 +949,7 @@
                 <w:rFonts w:ascii="Century Schoolbook" w:hAnsi="Century Schoolbook"/>
                 <w:sz w:val="24"/>
               </w:rPr>
-              <w:t>6</w:t>
+              <w:t>7</w:t>
             </w:r>
           </w:p>
         </w:tc>
@@ -996,7 +993,7 @@
                 <w:rFonts w:ascii="Century Schoolbook" w:hAnsi="Century Schoolbook"/>
                 <w:sz w:val="24"/>
               </w:rPr>
-              <w:t>7</w:t>
+              <w:t>9</w:t>
             </w:r>
           </w:p>
         </w:tc>
@@ -1040,7 +1037,7 @@
                 <w:rFonts w:ascii="Century Schoolbook" w:hAnsi="Century Schoolbook"/>
                 <w:sz w:val="24"/>
               </w:rPr>
-              <w:t>8</w:t>
+              <w:t>10</w:t>
             </w:r>
           </w:p>
         </w:tc>
@@ -1084,7 +1081,7 @@
                 <w:rFonts w:ascii="Century Schoolbook" w:hAnsi="Century Schoolbook"/>
                 <w:sz w:val="24"/>
               </w:rPr>
-              <w:t>9</w:t>
+              <w:t>11</w:t>
             </w:r>
           </w:p>
         </w:tc>
@@ -1450,7 +1447,6 @@
                                 <w:b/>
                                 <w:sz w:val="21"/>
                                 <w:szCs w:val="21"/>
-                                <w:highlight w:val="yellow"/>
                               </w:rPr>
                             </w:pPr>
                             <w:proofErr w:type="spellStart"/>
@@ -1460,7 +1456,6 @@
                                 <w:b/>
                                 <w:sz w:val="21"/>
                                 <w:szCs w:val="21"/>
-                                <w:highlight w:val="yellow"/>
                               </w:rPr>
                               <w:t>Register</w:t>
                             </w:r>
@@ -1479,7 +1474,6 @@
                                 <w:b/>
                                 <w:sz w:val="21"/>
                                 <w:szCs w:val="21"/>
-                                <w:highlight w:val="yellow"/>
                               </w:rPr>
                             </w:pPr>
                             <w:r>
@@ -1488,7 +1482,6 @@
                                 <w:b/>
                                 <w:sz w:val="21"/>
                                 <w:szCs w:val="21"/>
-                                <w:highlight w:val="yellow"/>
                               </w:rPr>
                               <w:t>Login</w:t>
                             </w:r>
@@ -1532,6 +1525,29 @@
                                 <w:szCs w:val="21"/>
                               </w:rPr>
                             </w:pPr>
+                            <w:r>
+                              <w:rPr>
+                                <w:rFonts w:ascii="Century Schoolbook" w:hAnsi="Century Schoolbook"/>
+                                <w:sz w:val="21"/>
+                                <w:szCs w:val="21"/>
+                              </w:rPr>
+                              <w:t>Users</w:t>
+                            </w:r>
+                          </w:p>
+                          <w:p>
+                            <w:pPr>
+                              <w:pStyle w:val="PargrafodaLista"/>
+                              <w:numPr>
+                                <w:ilvl w:val="3"/>
+                                <w:numId w:val="1"/>
+                              </w:numPr>
+                              <w:spacing w:line="360" w:lineRule="auto"/>
+                              <w:rPr>
+                                <w:rFonts w:ascii="Century Schoolbook" w:hAnsi="Century Schoolbook"/>
+                                <w:sz w:val="21"/>
+                                <w:szCs w:val="21"/>
+                              </w:rPr>
+                            </w:pPr>
                             <w:proofErr w:type="spellStart"/>
                             <w:r>
                               <w:rPr>
@@ -1539,7 +1555,43 @@
                                 <w:sz w:val="21"/>
                                 <w:szCs w:val="21"/>
                               </w:rPr>
-                              <w:t>Users</w:t>
+                              <w:t>Sort</w:t>
+                            </w:r>
+                            <w:proofErr w:type="spellEnd"/>
+                            <w:r>
+                              <w:rPr>
+                                <w:rFonts w:ascii="Century Schoolbook" w:hAnsi="Century Schoolbook"/>
+                                <w:sz w:val="21"/>
+                                <w:szCs w:val="21"/>
+                              </w:rPr>
+                              <w:t xml:space="preserve"> </w:t>
+                            </w:r>
+                            <w:proofErr w:type="spellStart"/>
+                            <w:r>
+                              <w:rPr>
+                                <w:rFonts w:ascii="Century Schoolbook" w:hAnsi="Century Schoolbook"/>
+                                <w:sz w:val="21"/>
+                                <w:szCs w:val="21"/>
+                              </w:rPr>
+                              <w:t>by</w:t>
+                            </w:r>
+                            <w:proofErr w:type="spellEnd"/>
+                            <w:r>
+                              <w:rPr>
+                                <w:rFonts w:ascii="Century Schoolbook" w:hAnsi="Century Schoolbook"/>
+                                <w:sz w:val="21"/>
+                                <w:szCs w:val="21"/>
+                              </w:rPr>
+                              <w:t xml:space="preserve"> </w:t>
+                            </w:r>
+                            <w:proofErr w:type="spellStart"/>
+                            <w:r>
+                              <w:rPr>
+                                <w:rFonts w:ascii="Century Schoolbook" w:hAnsi="Century Schoolbook"/>
+                                <w:sz w:val="21"/>
+                                <w:szCs w:val="21"/>
+                              </w:rPr>
+                              <w:t>Username</w:t>
                             </w:r>
                             <w:proofErr w:type="spellEnd"/>
                           </w:p>
@@ -1600,7 +1652,55 @@
                                 <w:sz w:val="21"/>
                                 <w:szCs w:val="21"/>
                               </w:rPr>
-                              <w:t>Username</w:t>
+                              <w:t>Name</w:t>
+                            </w:r>
+                            <w:proofErr w:type="spellEnd"/>
+                          </w:p>
+                          <w:p>
+                            <w:pPr>
+                              <w:pStyle w:val="PargrafodaLista"/>
+                              <w:numPr>
+                                <w:ilvl w:val="2"/>
+                                <w:numId w:val="1"/>
+                              </w:numPr>
+                              <w:spacing w:line="360" w:lineRule="auto"/>
+                              <w:rPr>
+                                <w:rFonts w:ascii="Century Schoolbook" w:hAnsi="Century Schoolbook"/>
+                                <w:sz w:val="21"/>
+                                <w:szCs w:val="21"/>
+                              </w:rPr>
+                            </w:pPr>
+                            <w:r>
+                              <w:rPr>
+                                <w:rFonts w:ascii="Century Schoolbook" w:hAnsi="Century Schoolbook"/>
+                                <w:sz w:val="21"/>
+                                <w:szCs w:val="21"/>
+                              </w:rPr>
+                              <w:t>Trip Record</w:t>
+                            </w:r>
+                          </w:p>
+                          <w:p>
+                            <w:pPr>
+                              <w:pStyle w:val="PargrafodaLista"/>
+                              <w:numPr>
+                                <w:ilvl w:val="2"/>
+                                <w:numId w:val="1"/>
+                              </w:numPr>
+                              <w:spacing w:line="360" w:lineRule="auto"/>
+                              <w:rPr>
+                                <w:rFonts w:ascii="Century Schoolbook" w:hAnsi="Century Schoolbook"/>
+                                <w:sz w:val="21"/>
+                                <w:szCs w:val="21"/>
+                              </w:rPr>
+                            </w:pPr>
+                            <w:proofErr w:type="spellStart"/>
+                            <w:r>
+                              <w:rPr>
+                                <w:rFonts w:ascii="Century Schoolbook" w:hAnsi="Century Schoolbook"/>
+                                <w:sz w:val="21"/>
+                                <w:szCs w:val="21"/>
+                              </w:rPr>
+                              <w:t>Transactions</w:t>
                             </w:r>
                             <w:proofErr w:type="spellEnd"/>
                           </w:p>
@@ -1625,7 +1725,7 @@
                                 <w:sz w:val="21"/>
                                 <w:szCs w:val="21"/>
                               </w:rPr>
-                              <w:t>Sort</w:t>
+                              <w:t>Collect</w:t>
                             </w:r>
                             <w:proofErr w:type="spellEnd"/>
                             <w:r>
@@ -1643,25 +1743,7 @@
                                 <w:sz w:val="21"/>
                                 <w:szCs w:val="21"/>
                               </w:rPr>
-                              <w:t>by</w:t>
-                            </w:r>
-                            <w:proofErr w:type="spellEnd"/>
-                            <w:r>
-                              <w:rPr>
-                                <w:rFonts w:ascii="Century Schoolbook" w:hAnsi="Century Schoolbook"/>
-                                <w:sz w:val="21"/>
-                                <w:szCs w:val="21"/>
-                              </w:rPr>
-                              <w:t xml:space="preserve"> </w:t>
-                            </w:r>
-                            <w:proofErr w:type="spellStart"/>
-                            <w:r>
-                              <w:rPr>
-                                <w:rFonts w:ascii="Century Schoolbook" w:hAnsi="Century Schoolbook"/>
-                                <w:sz w:val="21"/>
-                                <w:szCs w:val="21"/>
-                              </w:rPr>
-                              <w:t>Name</w:t>
+                              <w:t>Payment</w:t>
                             </w:r>
                             <w:proofErr w:type="spellEnd"/>
                           </w:p>
@@ -1679,14 +1761,24 @@
                                 <w:szCs w:val="21"/>
                               </w:rPr>
                             </w:pPr>
-                            <w:r>
-                              <w:rPr>
-                                <w:rFonts w:ascii="Century Schoolbook" w:hAnsi="Century Schoolbook"/>
-                                <w:sz w:val="21"/>
-                                <w:szCs w:val="21"/>
-                              </w:rPr>
-                              <w:t>Trip Record</w:t>
-                            </w:r>
+                            <w:proofErr w:type="spellStart"/>
+                            <w:r>
+                              <w:rPr>
+                                <w:rFonts w:ascii="Century Schoolbook" w:hAnsi="Century Schoolbook"/>
+                                <w:sz w:val="21"/>
+                                <w:szCs w:val="21"/>
+                              </w:rPr>
+                              <w:t>Friend</w:t>
+                            </w:r>
+                            <w:r>
+                              <w:rPr>
+                                <w:rFonts w:ascii="Century Schoolbook" w:hAnsi="Century Schoolbook"/>
+                                <w:sz w:val="21"/>
+                                <w:szCs w:val="21"/>
+                              </w:rPr>
+                              <w:t>ships</w:t>
+                            </w:r>
+                            <w:proofErr w:type="spellEnd"/>
                           </w:p>
                           <w:p>
                             <w:pPr>
@@ -1702,6 +1794,29 @@
                                 <w:szCs w:val="21"/>
                               </w:rPr>
                             </w:pPr>
+                            <w:r>
+                              <w:rPr>
+                                <w:rFonts w:ascii="Century Schoolbook" w:hAnsi="Century Schoolbook"/>
+                                <w:sz w:val="21"/>
+                                <w:szCs w:val="21"/>
+                              </w:rPr>
+                              <w:t>Stops</w:t>
+                            </w:r>
+                          </w:p>
+                          <w:p>
+                            <w:pPr>
+                              <w:pStyle w:val="PargrafodaLista"/>
+                              <w:numPr>
+                                <w:ilvl w:val="2"/>
+                                <w:numId w:val="1"/>
+                              </w:numPr>
+                              <w:spacing w:line="360" w:lineRule="auto"/>
+                              <w:rPr>
+                                <w:rFonts w:ascii="Century Schoolbook" w:hAnsi="Century Schoolbook"/>
+                                <w:sz w:val="21"/>
+                                <w:szCs w:val="21"/>
+                              </w:rPr>
+                            </w:pPr>
                             <w:proofErr w:type="spellStart"/>
                             <w:r>
                               <w:rPr>
@@ -1709,7 +1824,7 @@
                                 <w:sz w:val="21"/>
                                 <w:szCs w:val="21"/>
                               </w:rPr>
-                              <w:t>Transactions</w:t>
+                              <w:t>Search</w:t>
                             </w:r>
                             <w:proofErr w:type="spellEnd"/>
                           </w:p>
@@ -1727,131 +1842,6 @@
                                 <w:szCs w:val="21"/>
                               </w:rPr>
                             </w:pPr>
-                            <w:proofErr w:type="spellStart"/>
-                            <w:r>
-                              <w:rPr>
-                                <w:rFonts w:ascii="Century Schoolbook" w:hAnsi="Century Schoolbook"/>
-                                <w:sz w:val="21"/>
-                                <w:szCs w:val="21"/>
-                              </w:rPr>
-                              <w:t>Collect</w:t>
-                            </w:r>
-                            <w:proofErr w:type="spellEnd"/>
-                            <w:r>
-                              <w:rPr>
-                                <w:rFonts w:ascii="Century Schoolbook" w:hAnsi="Century Schoolbook"/>
-                                <w:sz w:val="21"/>
-                                <w:szCs w:val="21"/>
-                              </w:rPr>
-                              <w:t xml:space="preserve"> </w:t>
-                            </w:r>
-                            <w:proofErr w:type="spellStart"/>
-                            <w:r>
-                              <w:rPr>
-                                <w:rFonts w:ascii="Century Schoolbook" w:hAnsi="Century Schoolbook"/>
-                                <w:sz w:val="21"/>
-                                <w:szCs w:val="21"/>
-                              </w:rPr>
-                              <w:t>Payment</w:t>
-                            </w:r>
-                            <w:proofErr w:type="spellEnd"/>
-                          </w:p>
-                          <w:p>
-                            <w:pPr>
-                              <w:pStyle w:val="PargrafodaLista"/>
-                              <w:numPr>
-                                <w:ilvl w:val="2"/>
-                                <w:numId w:val="1"/>
-                              </w:numPr>
-                              <w:spacing w:line="360" w:lineRule="auto"/>
-                              <w:rPr>
-                                <w:rFonts w:ascii="Century Schoolbook" w:hAnsi="Century Schoolbook"/>
-                                <w:sz w:val="21"/>
-                                <w:szCs w:val="21"/>
-                              </w:rPr>
-                            </w:pPr>
-                            <w:proofErr w:type="spellStart"/>
-                            <w:r>
-                              <w:rPr>
-                                <w:rFonts w:ascii="Century Schoolbook" w:hAnsi="Century Schoolbook"/>
-                                <w:sz w:val="21"/>
-                                <w:szCs w:val="21"/>
-                              </w:rPr>
-                              <w:t>Friend</w:t>
-                            </w:r>
-                            <w:r>
-                              <w:rPr>
-                                <w:rFonts w:ascii="Century Schoolbook" w:hAnsi="Century Schoolbook"/>
-                                <w:sz w:val="21"/>
-                                <w:szCs w:val="21"/>
-                              </w:rPr>
-                              <w:t>ships</w:t>
-                            </w:r>
-                            <w:proofErr w:type="spellEnd"/>
-                          </w:p>
-                          <w:p>
-                            <w:pPr>
-                              <w:pStyle w:val="PargrafodaLista"/>
-                              <w:numPr>
-                                <w:ilvl w:val="2"/>
-                                <w:numId w:val="1"/>
-                              </w:numPr>
-                              <w:spacing w:line="360" w:lineRule="auto"/>
-                              <w:rPr>
-                                <w:rFonts w:ascii="Century Schoolbook" w:hAnsi="Century Schoolbook"/>
-                                <w:sz w:val="21"/>
-                                <w:szCs w:val="21"/>
-                              </w:rPr>
-                            </w:pPr>
-                            <w:r>
-                              <w:rPr>
-                                <w:rFonts w:ascii="Century Schoolbook" w:hAnsi="Century Schoolbook"/>
-                                <w:sz w:val="21"/>
-                                <w:szCs w:val="21"/>
-                              </w:rPr>
-                              <w:t>Stops</w:t>
-                            </w:r>
-                          </w:p>
-                          <w:p>
-                            <w:pPr>
-                              <w:pStyle w:val="PargrafodaLista"/>
-                              <w:numPr>
-                                <w:ilvl w:val="2"/>
-                                <w:numId w:val="1"/>
-                              </w:numPr>
-                              <w:spacing w:line="360" w:lineRule="auto"/>
-                              <w:rPr>
-                                <w:rFonts w:ascii="Century Schoolbook" w:hAnsi="Century Schoolbook"/>
-                                <w:sz w:val="21"/>
-                                <w:szCs w:val="21"/>
-                              </w:rPr>
-                            </w:pPr>
-                            <w:proofErr w:type="spellStart"/>
-                            <w:r>
-                              <w:rPr>
-                                <w:rFonts w:ascii="Century Schoolbook" w:hAnsi="Century Schoolbook"/>
-                                <w:sz w:val="21"/>
-                                <w:szCs w:val="21"/>
-                              </w:rPr>
-                              <w:t>Search</w:t>
-                            </w:r>
-                            <w:proofErr w:type="spellEnd"/>
-                          </w:p>
-                          <w:p>
-                            <w:pPr>
-                              <w:pStyle w:val="PargrafodaLista"/>
-                              <w:numPr>
-                                <w:ilvl w:val="3"/>
-                                <w:numId w:val="1"/>
-                              </w:numPr>
-                              <w:spacing w:line="360" w:lineRule="auto"/>
-                              <w:rPr>
-                                <w:rFonts w:ascii="Century Schoolbook" w:hAnsi="Century Schoolbook"/>
-                                <w:sz w:val="21"/>
-                                <w:szCs w:val="21"/>
-                              </w:rPr>
-                            </w:pPr>
-                            <w:proofErr w:type="spellStart"/>
                             <w:r>
                               <w:rPr>
                                 <w:rFonts w:ascii="Century Schoolbook" w:hAnsi="Century Schoolbook"/>
@@ -1860,7 +1850,6 @@
                               </w:rPr>
                               <w:t>Users</w:t>
                             </w:r>
-                            <w:proofErr w:type="spellEnd"/>
                           </w:p>
                           <w:p>
                             <w:pPr>
@@ -2263,7 +2252,6 @@
                           <w:b/>
                           <w:sz w:val="21"/>
                           <w:szCs w:val="21"/>
-                          <w:highlight w:val="yellow"/>
                         </w:rPr>
                       </w:pPr>
                       <w:proofErr w:type="spellStart"/>
@@ -2273,7 +2261,6 @@
                           <w:b/>
                           <w:sz w:val="21"/>
                           <w:szCs w:val="21"/>
-                          <w:highlight w:val="yellow"/>
                         </w:rPr>
                         <w:t>Register</w:t>
                       </w:r>
@@ -2292,7 +2279,6 @@
                           <w:b/>
                           <w:sz w:val="21"/>
                           <w:szCs w:val="21"/>
-                          <w:highlight w:val="yellow"/>
                         </w:rPr>
                       </w:pPr>
                       <w:r>
@@ -2301,7 +2287,6 @@
                           <w:b/>
                           <w:sz w:val="21"/>
                           <w:szCs w:val="21"/>
-                          <w:highlight w:val="yellow"/>
                         </w:rPr>
                         <w:t>Login</w:t>
                       </w:r>
@@ -2345,6 +2330,29 @@
                           <w:szCs w:val="21"/>
                         </w:rPr>
                       </w:pPr>
+                      <w:r>
+                        <w:rPr>
+                          <w:rFonts w:ascii="Century Schoolbook" w:hAnsi="Century Schoolbook"/>
+                          <w:sz w:val="21"/>
+                          <w:szCs w:val="21"/>
+                        </w:rPr>
+                        <w:t>Users</w:t>
+                      </w:r>
+                    </w:p>
+                    <w:p>
+                      <w:pPr>
+                        <w:pStyle w:val="PargrafodaLista"/>
+                        <w:numPr>
+                          <w:ilvl w:val="3"/>
+                          <w:numId w:val="1"/>
+                        </w:numPr>
+                        <w:spacing w:line="360" w:lineRule="auto"/>
+                        <w:rPr>
+                          <w:rFonts w:ascii="Century Schoolbook" w:hAnsi="Century Schoolbook"/>
+                          <w:sz w:val="21"/>
+                          <w:szCs w:val="21"/>
+                        </w:rPr>
+                      </w:pPr>
                       <w:proofErr w:type="spellStart"/>
                       <w:r>
                         <w:rPr>
@@ -2352,7 +2360,43 @@
                           <w:sz w:val="21"/>
                           <w:szCs w:val="21"/>
                         </w:rPr>
-                        <w:t>Users</w:t>
+                        <w:t>Sort</w:t>
+                      </w:r>
+                      <w:proofErr w:type="spellEnd"/>
+                      <w:r>
+                        <w:rPr>
+                          <w:rFonts w:ascii="Century Schoolbook" w:hAnsi="Century Schoolbook"/>
+                          <w:sz w:val="21"/>
+                          <w:szCs w:val="21"/>
+                        </w:rPr>
+                        <w:t xml:space="preserve"> </w:t>
+                      </w:r>
+                      <w:proofErr w:type="spellStart"/>
+                      <w:r>
+                        <w:rPr>
+                          <w:rFonts w:ascii="Century Schoolbook" w:hAnsi="Century Schoolbook"/>
+                          <w:sz w:val="21"/>
+                          <w:szCs w:val="21"/>
+                        </w:rPr>
+                        <w:t>by</w:t>
+                      </w:r>
+                      <w:proofErr w:type="spellEnd"/>
+                      <w:r>
+                        <w:rPr>
+                          <w:rFonts w:ascii="Century Schoolbook" w:hAnsi="Century Schoolbook"/>
+                          <w:sz w:val="21"/>
+                          <w:szCs w:val="21"/>
+                        </w:rPr>
+                        <w:t xml:space="preserve"> </w:t>
+                      </w:r>
+                      <w:proofErr w:type="spellStart"/>
+                      <w:r>
+                        <w:rPr>
+                          <w:rFonts w:ascii="Century Schoolbook" w:hAnsi="Century Schoolbook"/>
+                          <w:sz w:val="21"/>
+                          <w:szCs w:val="21"/>
+                        </w:rPr>
+                        <w:t>Username</w:t>
                       </w:r>
                       <w:proofErr w:type="spellEnd"/>
                     </w:p>
@@ -2413,7 +2457,55 @@
                           <w:sz w:val="21"/>
                           <w:szCs w:val="21"/>
                         </w:rPr>
-                        <w:t>Username</w:t>
+                        <w:t>Name</w:t>
+                      </w:r>
+                      <w:proofErr w:type="spellEnd"/>
+                    </w:p>
+                    <w:p>
+                      <w:pPr>
+                        <w:pStyle w:val="PargrafodaLista"/>
+                        <w:numPr>
+                          <w:ilvl w:val="2"/>
+                          <w:numId w:val="1"/>
+                        </w:numPr>
+                        <w:spacing w:line="360" w:lineRule="auto"/>
+                        <w:rPr>
+                          <w:rFonts w:ascii="Century Schoolbook" w:hAnsi="Century Schoolbook"/>
+                          <w:sz w:val="21"/>
+                          <w:szCs w:val="21"/>
+                        </w:rPr>
+                      </w:pPr>
+                      <w:r>
+                        <w:rPr>
+                          <w:rFonts w:ascii="Century Schoolbook" w:hAnsi="Century Schoolbook"/>
+                          <w:sz w:val="21"/>
+                          <w:szCs w:val="21"/>
+                        </w:rPr>
+                        <w:t>Trip Record</w:t>
+                      </w:r>
+                    </w:p>
+                    <w:p>
+                      <w:pPr>
+                        <w:pStyle w:val="PargrafodaLista"/>
+                        <w:numPr>
+                          <w:ilvl w:val="2"/>
+                          <w:numId w:val="1"/>
+                        </w:numPr>
+                        <w:spacing w:line="360" w:lineRule="auto"/>
+                        <w:rPr>
+                          <w:rFonts w:ascii="Century Schoolbook" w:hAnsi="Century Schoolbook"/>
+                          <w:sz w:val="21"/>
+                          <w:szCs w:val="21"/>
+                        </w:rPr>
+                      </w:pPr>
+                      <w:proofErr w:type="spellStart"/>
+                      <w:r>
+                        <w:rPr>
+                          <w:rFonts w:ascii="Century Schoolbook" w:hAnsi="Century Schoolbook"/>
+                          <w:sz w:val="21"/>
+                          <w:szCs w:val="21"/>
+                        </w:rPr>
+                        <w:t>Transactions</w:t>
                       </w:r>
                       <w:proofErr w:type="spellEnd"/>
                     </w:p>
@@ -2438,7 +2530,7 @@
                           <w:sz w:val="21"/>
                           <w:szCs w:val="21"/>
                         </w:rPr>
-                        <w:t>Sort</w:t>
+                        <w:t>Collect</w:t>
                       </w:r>
                       <w:proofErr w:type="spellEnd"/>
                       <w:r>
@@ -2456,25 +2548,7 @@
                           <w:sz w:val="21"/>
                           <w:szCs w:val="21"/>
                         </w:rPr>
-                        <w:t>by</w:t>
-                      </w:r>
-                      <w:proofErr w:type="spellEnd"/>
-                      <w:r>
-                        <w:rPr>
-                          <w:rFonts w:ascii="Century Schoolbook" w:hAnsi="Century Schoolbook"/>
-                          <w:sz w:val="21"/>
-                          <w:szCs w:val="21"/>
-                        </w:rPr>
-                        <w:t xml:space="preserve"> </w:t>
-                      </w:r>
-                      <w:proofErr w:type="spellStart"/>
-                      <w:r>
-                        <w:rPr>
-                          <w:rFonts w:ascii="Century Schoolbook" w:hAnsi="Century Schoolbook"/>
-                          <w:sz w:val="21"/>
-                          <w:szCs w:val="21"/>
-                        </w:rPr>
-                        <w:t>Name</w:t>
+                        <w:t>Payment</w:t>
                       </w:r>
                       <w:proofErr w:type="spellEnd"/>
                     </w:p>
@@ -2492,14 +2566,24 @@
                           <w:szCs w:val="21"/>
                         </w:rPr>
                       </w:pPr>
-                      <w:r>
-                        <w:rPr>
-                          <w:rFonts w:ascii="Century Schoolbook" w:hAnsi="Century Schoolbook"/>
-                          <w:sz w:val="21"/>
-                          <w:szCs w:val="21"/>
-                        </w:rPr>
-                        <w:t>Trip Record</w:t>
-                      </w:r>
+                      <w:proofErr w:type="spellStart"/>
+                      <w:r>
+                        <w:rPr>
+                          <w:rFonts w:ascii="Century Schoolbook" w:hAnsi="Century Schoolbook"/>
+                          <w:sz w:val="21"/>
+                          <w:szCs w:val="21"/>
+                        </w:rPr>
+                        <w:t>Friend</w:t>
+                      </w:r>
+                      <w:r>
+                        <w:rPr>
+                          <w:rFonts w:ascii="Century Schoolbook" w:hAnsi="Century Schoolbook"/>
+                          <w:sz w:val="21"/>
+                          <w:szCs w:val="21"/>
+                        </w:rPr>
+                        <w:t>ships</w:t>
+                      </w:r>
+                      <w:proofErr w:type="spellEnd"/>
                     </w:p>
                     <w:p>
                       <w:pPr>
@@ -2515,6 +2599,29 @@
                           <w:szCs w:val="21"/>
                         </w:rPr>
                       </w:pPr>
+                      <w:r>
+                        <w:rPr>
+                          <w:rFonts w:ascii="Century Schoolbook" w:hAnsi="Century Schoolbook"/>
+                          <w:sz w:val="21"/>
+                          <w:szCs w:val="21"/>
+                        </w:rPr>
+                        <w:t>Stops</w:t>
+                      </w:r>
+                    </w:p>
+                    <w:p>
+                      <w:pPr>
+                        <w:pStyle w:val="PargrafodaLista"/>
+                        <w:numPr>
+                          <w:ilvl w:val="2"/>
+                          <w:numId w:val="1"/>
+                        </w:numPr>
+                        <w:spacing w:line="360" w:lineRule="auto"/>
+                        <w:rPr>
+                          <w:rFonts w:ascii="Century Schoolbook" w:hAnsi="Century Schoolbook"/>
+                          <w:sz w:val="21"/>
+                          <w:szCs w:val="21"/>
+                        </w:rPr>
+                      </w:pPr>
                       <w:proofErr w:type="spellStart"/>
                       <w:r>
                         <w:rPr>
@@ -2522,7 +2629,7 @@
                           <w:sz w:val="21"/>
                           <w:szCs w:val="21"/>
                         </w:rPr>
-                        <w:t>Transactions</w:t>
+                        <w:t>Search</w:t>
                       </w:r>
                       <w:proofErr w:type="spellEnd"/>
                     </w:p>
@@ -2540,131 +2647,6 @@
                           <w:szCs w:val="21"/>
                         </w:rPr>
                       </w:pPr>
-                      <w:proofErr w:type="spellStart"/>
-                      <w:r>
-                        <w:rPr>
-                          <w:rFonts w:ascii="Century Schoolbook" w:hAnsi="Century Schoolbook"/>
-                          <w:sz w:val="21"/>
-                          <w:szCs w:val="21"/>
-                        </w:rPr>
-                        <w:t>Collect</w:t>
-                      </w:r>
-                      <w:proofErr w:type="spellEnd"/>
-                      <w:r>
-                        <w:rPr>
-                          <w:rFonts w:ascii="Century Schoolbook" w:hAnsi="Century Schoolbook"/>
-                          <w:sz w:val="21"/>
-                          <w:szCs w:val="21"/>
-                        </w:rPr>
-                        <w:t xml:space="preserve"> </w:t>
-                      </w:r>
-                      <w:proofErr w:type="spellStart"/>
-                      <w:r>
-                        <w:rPr>
-                          <w:rFonts w:ascii="Century Schoolbook" w:hAnsi="Century Schoolbook"/>
-                          <w:sz w:val="21"/>
-                          <w:szCs w:val="21"/>
-                        </w:rPr>
-                        <w:t>Payment</w:t>
-                      </w:r>
-                      <w:proofErr w:type="spellEnd"/>
-                    </w:p>
-                    <w:p>
-                      <w:pPr>
-                        <w:pStyle w:val="PargrafodaLista"/>
-                        <w:numPr>
-                          <w:ilvl w:val="2"/>
-                          <w:numId w:val="1"/>
-                        </w:numPr>
-                        <w:spacing w:line="360" w:lineRule="auto"/>
-                        <w:rPr>
-                          <w:rFonts w:ascii="Century Schoolbook" w:hAnsi="Century Schoolbook"/>
-                          <w:sz w:val="21"/>
-                          <w:szCs w:val="21"/>
-                        </w:rPr>
-                      </w:pPr>
-                      <w:proofErr w:type="spellStart"/>
-                      <w:r>
-                        <w:rPr>
-                          <w:rFonts w:ascii="Century Schoolbook" w:hAnsi="Century Schoolbook"/>
-                          <w:sz w:val="21"/>
-                          <w:szCs w:val="21"/>
-                        </w:rPr>
-                        <w:t>Friend</w:t>
-                      </w:r>
-                      <w:r>
-                        <w:rPr>
-                          <w:rFonts w:ascii="Century Schoolbook" w:hAnsi="Century Schoolbook"/>
-                          <w:sz w:val="21"/>
-                          <w:szCs w:val="21"/>
-                        </w:rPr>
-                        <w:t>ships</w:t>
-                      </w:r>
-                      <w:proofErr w:type="spellEnd"/>
-                    </w:p>
-                    <w:p>
-                      <w:pPr>
-                        <w:pStyle w:val="PargrafodaLista"/>
-                        <w:numPr>
-                          <w:ilvl w:val="2"/>
-                          <w:numId w:val="1"/>
-                        </w:numPr>
-                        <w:spacing w:line="360" w:lineRule="auto"/>
-                        <w:rPr>
-                          <w:rFonts w:ascii="Century Schoolbook" w:hAnsi="Century Schoolbook"/>
-                          <w:sz w:val="21"/>
-                          <w:szCs w:val="21"/>
-                        </w:rPr>
-                      </w:pPr>
-                      <w:r>
-                        <w:rPr>
-                          <w:rFonts w:ascii="Century Schoolbook" w:hAnsi="Century Schoolbook"/>
-                          <w:sz w:val="21"/>
-                          <w:szCs w:val="21"/>
-                        </w:rPr>
-                        <w:t>Stops</w:t>
-                      </w:r>
-                    </w:p>
-                    <w:p>
-                      <w:pPr>
-                        <w:pStyle w:val="PargrafodaLista"/>
-                        <w:numPr>
-                          <w:ilvl w:val="2"/>
-                          <w:numId w:val="1"/>
-                        </w:numPr>
-                        <w:spacing w:line="360" w:lineRule="auto"/>
-                        <w:rPr>
-                          <w:rFonts w:ascii="Century Schoolbook" w:hAnsi="Century Schoolbook"/>
-                          <w:sz w:val="21"/>
-                          <w:szCs w:val="21"/>
-                        </w:rPr>
-                      </w:pPr>
-                      <w:proofErr w:type="spellStart"/>
-                      <w:r>
-                        <w:rPr>
-                          <w:rFonts w:ascii="Century Schoolbook" w:hAnsi="Century Schoolbook"/>
-                          <w:sz w:val="21"/>
-                          <w:szCs w:val="21"/>
-                        </w:rPr>
-                        <w:t>Search</w:t>
-                      </w:r>
-                      <w:proofErr w:type="spellEnd"/>
-                    </w:p>
-                    <w:p>
-                      <w:pPr>
-                        <w:pStyle w:val="PargrafodaLista"/>
-                        <w:numPr>
-                          <w:ilvl w:val="3"/>
-                          <w:numId w:val="1"/>
-                        </w:numPr>
-                        <w:spacing w:line="360" w:lineRule="auto"/>
-                        <w:rPr>
-                          <w:rFonts w:ascii="Century Schoolbook" w:hAnsi="Century Schoolbook"/>
-                          <w:sz w:val="21"/>
-                          <w:szCs w:val="21"/>
-                        </w:rPr>
-                      </w:pPr>
-                      <w:proofErr w:type="spellStart"/>
                       <w:r>
                         <w:rPr>
                           <w:rFonts w:ascii="Century Schoolbook" w:hAnsi="Century Schoolbook"/>
@@ -2673,7 +2655,6 @@
                         </w:rPr>
                         <w:t>Users</w:t>
                       </w:r>
-                      <w:proofErr w:type="spellEnd"/>
                     </w:p>
                     <w:p>
                       <w:pPr>
@@ -4071,7 +4052,7 @@
               </wp:anchor>
             </w:drawing>
           </mc:Choice>
-          <mc:Fallback>
+          <mc:Fallback xmlns:w16se="http://schemas.microsoft.com/office/word/2015/wordml/symex" xmlns:cx5="http://schemas.microsoft.com/office/drawing/2016/5/11/chartex" xmlns:cx4="http://schemas.microsoft.com/office/drawing/2016/5/10/chartex" xmlns:cx3="http://schemas.microsoft.com/office/drawing/2016/5/9/chartex" xmlns:cx2="http://schemas.microsoft.com/office/drawing/2015/10/21/chartex" xmlns:cx1="http://schemas.microsoft.com/office/drawing/2015/9/8/chartex" xmlns:cx="http://schemas.microsoft.com/office/drawing/2014/chartex">
             <w:pict>
               <v:shape w14:anchorId="790A4298" id="_x0000_s1029" type="#_x0000_t202" style="position:absolute;margin-left:134.7pt;margin-top:22.05pt;width:185.9pt;height:110.6pt;z-index:251671552;visibility:visible;mso-wrap-style:square;mso-width-percent:400;mso-height-percent:200;mso-wrap-distance-left:9pt;mso-wrap-distance-top:3.6pt;mso-wrap-distance-right:9pt;mso-wrap-distance-bottom:3.6pt;mso-position-horizontal:right;mso-position-horizontal-relative:margin;mso-position-vertical:absolute;mso-position-vertical-relative:text;mso-width-percent:400;mso-height-percent:200;mso-width-relative:margin;mso-height-relative:margin;v-text-anchor:top" o:gfxdata="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" stroked="f">
                 <v:textbox style="mso-fit-shape-to-text:t">
@@ -5047,6 +5028,8 @@
         <w:jc w:val="both"/>
         <w:rPr>
           <w:i w:val="0"/>
+          <w:sz w:val="24"/>
+          <w:szCs w:val="24"/>
         </w:rPr>
       </w:pPr>
       <w:r>
@@ -5061,6 +5044,7 @@
     </w:p>
     <w:p>
       <w:pPr>
+        <w:spacing w:after="0"/>
         <w:ind w:firstLine="708"/>
         <w:jc w:val="both"/>
         <w:rPr>
@@ -5099,15 +5083,25 @@
           <w:sz w:val="24"/>
           <w:szCs w:val="24"/>
         </w:rPr>
-        <w:softHyphen/>
-      </w:r>
+        <w:t xml:space="preserve">São usados dois critérios para ordenar esta fila. Primeiro tem-se em conta a proximidade ao driver, ou seja se é </w:t>
+      </w:r>
+      <w:proofErr w:type="spellStart"/>
       <w:r>
         <w:rPr>
           <w:rFonts w:ascii="Century Schoolbook" w:hAnsi="Century Schoolbook"/>
           <w:sz w:val="24"/>
           <w:szCs w:val="24"/>
         </w:rPr>
-        <w:t xml:space="preserve"> </w:t>
+        <w:t>buddy</w:t>
+      </w:r>
+      <w:proofErr w:type="spellEnd"/>
+      <w:r>
+        <w:rPr>
+          <w:rFonts w:ascii="Century Schoolbook" w:hAnsi="Century Schoolbook"/>
+          <w:sz w:val="24"/>
+          <w:szCs w:val="24"/>
+        </w:rPr>
+        <w:t xml:space="preserve"> ou não, e seguidamente a distância desde a paragem onde o passageiro quer entrar até à primeira paragem da viagem.</w:t>
       </w:r>
     </w:p>
     <w:p>
@@ -5125,9 +5119,12 @@
           <w:rFonts w:ascii="Century Schoolbook" w:hAnsi="Century Schoolbook"/>
           <w:sz w:val="24"/>
           <w:szCs w:val="24"/>
+          <w:highlight w:val="yellow"/>
         </w:rPr>
         <w:t>Os utilizadores inativos foram guardados numa tabela de dispersão, onde se pode inserir ou remover utilizadores e alterar a sua morada.</w:t>
       </w:r>
+      <w:bookmarkStart w:id="0" w:name="_GoBack"/>
+      <w:bookmarkEnd w:id="0"/>
     </w:p>
     <w:p>
       <w:pPr>
@@ -5281,7 +5278,6 @@
         </w:rPr>
         <w:t xml:space="preserve">etores: </w:t>
       </w:r>
-      <w:proofErr w:type="spellStart"/>
       <w:r>
         <w:rPr>
           <w:rFonts w:ascii="Century Schoolbook" w:hAnsi="Century Schoolbook"/>
@@ -5289,7 +5285,6 @@
         </w:rPr>
         <w:t>Users</w:t>
       </w:r>
-      <w:proofErr w:type="spellEnd"/>
       <w:r>
         <w:rPr>
           <w:rFonts w:ascii="Century Schoolbook" w:hAnsi="Century Schoolbook"/>
@@ -5589,7 +5584,6 @@
         <w:rPr>
           <w:rFonts w:ascii="Century Schoolbook" w:hAnsi="Century Schoolbook"/>
           <w:b/>
-          <w:highlight w:val="yellow"/>
         </w:rPr>
         <w:t>User</w:t>
       </w:r>
@@ -7798,15 +7792,7 @@
         <w:rPr>
           <w:rFonts w:ascii="Century Schoolbook" w:hAnsi="Century Schoolbook"/>
         </w:rPr>
-        <w:t xml:space="preserve"> cuja data do último acesso seja superior à atual em pelo menos 7 dias. Caso um desses utilizadores iniciar sessão no programa e entrar na sua página de conta, será visível um aviso que lhe indica que deverá atualizar a sua morada.  O aviso será sempre mostrado até que o mesmo atualize a sua morada pelo menos uma vez após ser lhe transmitido o aviso</w:t>
-      </w:r>
-      <w:bookmarkStart w:id="0" w:name="_GoBack"/>
-      <w:bookmarkEnd w:id="0"/>
-      <w:r>
-        <w:rPr>
-          <w:rFonts w:ascii="Century Schoolbook" w:hAnsi="Century Schoolbook"/>
-        </w:rPr>
-        <w:t>, quer seja a mesma que a anterior ou não.</w:t>
+        <w:t xml:space="preserve"> cuja data do último acesso seja superior à atual em pelo menos 7 dias. Caso um desses utilizadores iniciar sessão no programa e entrar na sua página de conta, será visível um aviso que lhe indica que deverá atualizar a sua morada.  O aviso será sempre mostrado até que o mesmo atualize a sua morada pelo menos uma vez após ser lhe transmitido o aviso, quer seja a mesma que a anterior ou não.</w:t>
       </w:r>
       <w:r>
         <w:rPr>
@@ -8047,7 +8033,7 @@
 </file>
 
 <file path=word/endnotes.xml><?xml version="1.0" encoding="utf-8"?>
-<w:endnotes xmlns:wpc="http://schemas.microsoft.com/office/word/2010/wordprocessingCanvas" xmlns:cx="http://schemas.microsoft.com/office/drawing/2014/chartex" xmlns:cx1="http://schemas.microsoft.com/office/drawing/2015/9/8/chartex" xmlns:cx2="http://schemas.microsoft.com/office/drawing/2015/10/21/chartex" xmlns:cx3="http://schemas.microsoft.com/office/drawing/2016/5/9/chartex" xmlns:cx4="http://schemas.microsoft.com/office/drawing/2016/5/10/chartex" xmlns:cx5="http://schemas.microsoft.com/office/drawing/2016/5/11/chartex" xmlns:mc="http://schemas.openxmlformats.org/markup-compatibility/2006" xmlns:o="urn:schemas-microsoft-com:office:office" xmlns:r="http://schemas.openxmlformats.org/officeDocument/2006/relationships" xmlns:m="http://schemas.openxmlformats.org/officeDocument/2006/math" xmlns:v="urn:schemas-microsoft-com:vml" xmlns:wp14="http://schemas.microsoft.com/office/word/2010/wordprocessingDrawing" xmlns:wp="http://schemas.openxmlformats.org/drawingml/2006/wordprocessingDrawing" xmlns:w10="urn:schemas-microsoft-com:office:word" xmlns:w="http://schemas.openxmlformats.org/wordprocessingml/2006/main" xmlns:w14="http://schemas.microsoft.com/office/word/2010/wordml" xmlns:w15="http://schemas.microsoft.com/office/word/2012/wordml" xmlns:w16se="http://schemas.microsoft.com/office/word/2015/wordml/symex" xmlns:wpg="http://schemas.microsoft.com/office/word/2010/wordprocessingGroup" xmlns:wpi="http://schemas.microsoft.com/office/word/2010/wordprocessingInk" xmlns:wne="http://schemas.microsoft.com/office/word/2006/wordml" xmlns:wps="http://schemas.microsoft.com/office/word/2010/wordprocessingShape" mc:Ignorable="w14 w15 w16se wp14">
+<w:endnotes xmlns:wpc="http://schemas.microsoft.com/office/word/2010/wordprocessingCanvas" xmlns:mc="http://schemas.openxmlformats.org/markup-compatibility/2006" xmlns:o="urn:schemas-microsoft-com:office:office" xmlns:r="http://schemas.openxmlformats.org/officeDocument/2006/relationships" xmlns:m="http://schemas.openxmlformats.org/officeDocument/2006/math" xmlns:v="urn:schemas-microsoft-com:vml" xmlns:wp14="http://schemas.microsoft.com/office/word/2010/wordprocessingDrawing" xmlns:wp="http://schemas.openxmlformats.org/drawingml/2006/wordprocessingDrawing" xmlns:w10="urn:schemas-microsoft-com:office:word" xmlns:w="http://schemas.openxmlformats.org/wordprocessingml/2006/main" xmlns:w14="http://schemas.microsoft.com/office/word/2010/wordml" xmlns:w15="http://schemas.microsoft.com/office/word/2012/wordml" xmlns:wpg="http://schemas.microsoft.com/office/word/2010/wordprocessingGroup" xmlns:wpi="http://schemas.microsoft.com/office/word/2010/wordprocessingInk" xmlns:wne="http://schemas.microsoft.com/office/word/2006/wordml" xmlns:wps="http://schemas.microsoft.com/office/word/2010/wordprocessingShape" mc:Ignorable="w14 w15 wp14">
   <w:endnote w:type="separator" w:id="-1">
     <w:p>
       <w:pPr>
@@ -8072,7 +8058,7 @@
 </file>
 
 <file path=word/footer1.xml><?xml version="1.0" encoding="utf-8"?>
-<w:ftr xmlns:wpc="http://schemas.microsoft.com/office/word/2010/wordprocessingCanvas" xmlns:cx="http://schemas.microsoft.com/office/drawing/2014/chartex" xmlns:cx1="http://schemas.microsoft.com/office/drawing/2015/9/8/chartex" xmlns:cx2="http://schemas.microsoft.com/office/drawing/2015/10/21/chartex" xmlns:cx3="http://schemas.microsoft.com/office/drawing/2016/5/9/chartex" xmlns:cx4="http://schemas.microsoft.com/office/drawing/2016/5/10/chartex" xmlns:cx5="http://schemas.microsoft.com/office/drawing/2016/5/11/chartex" xmlns:mc="http://schemas.openxmlformats.org/markup-compatibility/2006" xmlns:o="urn:schemas-microsoft-com:office:office" xmlns:r="http://schemas.openxmlformats.org/officeDocument/2006/relationships" xmlns:m="http://schemas.openxmlformats.org/officeDocument/2006/math" xmlns:v="urn:schemas-microsoft-com:vml" xmlns:wp14="http://schemas.microsoft.com/office/word/2010/wordprocessingDrawing" xmlns:wp="http://schemas.openxmlformats.org/drawingml/2006/wordprocessingDrawing" xmlns:w10="urn:schemas-microsoft-com:office:word" xmlns:w="http://schemas.openxmlformats.org/wordprocessingml/2006/main" xmlns:w14="http://schemas.microsoft.com/office/word/2010/wordml" xmlns:w15="http://schemas.microsoft.com/office/word/2012/wordml" xmlns:w16se="http://schemas.microsoft.com/office/word/2015/wordml/symex" xmlns:wpg="http://schemas.microsoft.com/office/word/2010/wordprocessingGroup" xmlns:wpi="http://schemas.microsoft.com/office/word/2010/wordprocessingInk" xmlns:wne="http://schemas.microsoft.com/office/word/2006/wordml" xmlns:wps="http://schemas.microsoft.com/office/word/2010/wordprocessingShape" mc:Ignorable="w14 w15 w16se wp14">
+<w:ftr xmlns:wpc="http://schemas.microsoft.com/office/word/2010/wordprocessingCanvas" xmlns:mc="http://schemas.openxmlformats.org/markup-compatibility/2006" xmlns:o="urn:schemas-microsoft-com:office:office" xmlns:r="http://schemas.openxmlformats.org/officeDocument/2006/relationships" xmlns:m="http://schemas.openxmlformats.org/officeDocument/2006/math" xmlns:v="urn:schemas-microsoft-com:vml" xmlns:wp14="http://schemas.microsoft.com/office/word/2010/wordprocessingDrawing" xmlns:wp="http://schemas.openxmlformats.org/drawingml/2006/wordprocessingDrawing" xmlns:w10="urn:schemas-microsoft-com:office:word" xmlns:w="http://schemas.openxmlformats.org/wordprocessingml/2006/main" xmlns:w14="http://schemas.microsoft.com/office/word/2010/wordml" xmlns:w15="http://schemas.microsoft.com/office/word/2012/wordml" xmlns:wpg="http://schemas.microsoft.com/office/word/2010/wordprocessingGroup" xmlns:wpi="http://schemas.microsoft.com/office/word/2010/wordprocessingInk" xmlns:wne="http://schemas.microsoft.com/office/word/2006/wordml" xmlns:wps="http://schemas.microsoft.com/office/word/2010/wordprocessingShape" mc:Ignorable="w14 w15 wp14">
   <w:sdt>
     <w:sdtPr>
       <w:rPr>
@@ -8149,7 +8135,7 @@
 </file>
 
 <file path=word/footer2.xml><?xml version="1.0" encoding="utf-8"?>
-<w:ftr xmlns:wpc="http://schemas.microsoft.com/office/word/2010/wordprocessingCanvas" xmlns:cx="http://schemas.microsoft.com/office/drawing/2014/chartex" xmlns:cx1="http://schemas.microsoft.com/office/drawing/2015/9/8/chartex" xmlns:cx2="http://schemas.microsoft.com/office/drawing/2015/10/21/chartex" xmlns:cx3="http://schemas.microsoft.com/office/drawing/2016/5/9/chartex" xmlns:cx4="http://schemas.microsoft.com/office/drawing/2016/5/10/chartex" xmlns:cx5="http://schemas.microsoft.com/office/drawing/2016/5/11/chartex" xmlns:mc="http://schemas.openxmlformats.org/markup-compatibility/2006" xmlns:o="urn:schemas-microsoft-com:office:office" xmlns:r="http://schemas.openxmlformats.org/officeDocument/2006/relationships" xmlns:m="http://schemas.openxmlformats.org/officeDocument/2006/math" xmlns:v="urn:schemas-microsoft-com:vml" xmlns:wp14="http://schemas.microsoft.com/office/word/2010/wordprocessingDrawing" xmlns:wp="http://schemas.openxmlformats.org/drawingml/2006/wordprocessingDrawing" xmlns:w10="urn:schemas-microsoft-com:office:word" xmlns:w="http://schemas.openxmlformats.org/wordprocessingml/2006/main" xmlns:w14="http://schemas.microsoft.com/office/word/2010/wordml" xmlns:w15="http://schemas.microsoft.com/office/word/2012/wordml" xmlns:w16se="http://schemas.microsoft.com/office/word/2015/wordml/symex" xmlns:wpg="http://schemas.microsoft.com/office/word/2010/wordprocessingGroup" xmlns:wpi="http://schemas.microsoft.com/office/word/2010/wordprocessingInk" xmlns:wne="http://schemas.microsoft.com/office/word/2006/wordml" xmlns:wps="http://schemas.microsoft.com/office/word/2010/wordprocessingShape" mc:Ignorable="w14 w15 w16se wp14">
+<w:ftr xmlns:wpc="http://schemas.microsoft.com/office/word/2010/wordprocessingCanvas" xmlns:mc="http://schemas.openxmlformats.org/markup-compatibility/2006" xmlns:o="urn:schemas-microsoft-com:office:office" xmlns:r="http://schemas.openxmlformats.org/officeDocument/2006/relationships" xmlns:m="http://schemas.openxmlformats.org/officeDocument/2006/math" xmlns:v="urn:schemas-microsoft-com:vml" xmlns:wp14="http://schemas.microsoft.com/office/word/2010/wordprocessingDrawing" xmlns:wp="http://schemas.openxmlformats.org/drawingml/2006/wordprocessingDrawing" xmlns:w10="urn:schemas-microsoft-com:office:word" xmlns:w="http://schemas.openxmlformats.org/wordprocessingml/2006/main" xmlns:w14="http://schemas.microsoft.com/office/word/2010/wordml" xmlns:w15="http://schemas.microsoft.com/office/word/2012/wordml" xmlns:wpg="http://schemas.microsoft.com/office/word/2010/wordprocessingGroup" xmlns:wpi="http://schemas.microsoft.com/office/word/2010/wordprocessingInk" xmlns:wne="http://schemas.microsoft.com/office/word/2006/wordml" xmlns:wps="http://schemas.microsoft.com/office/word/2010/wordprocessingShape" mc:Ignorable="w14 w15 wp14">
   <w:p>
     <w:pPr>
       <w:pStyle w:val="Rodap"/>
@@ -8225,7 +8211,7 @@
             </wp:anchor>
           </w:drawing>
         </mc:Choice>
-        <mc:Fallback>
+        <mc:Fallback xmlns:w16se="http://schemas.microsoft.com/office/word/2015/wordml/symex" xmlns:cx5="http://schemas.microsoft.com/office/drawing/2016/5/11/chartex" xmlns:cx4="http://schemas.microsoft.com/office/drawing/2016/5/10/chartex" xmlns:cx3="http://schemas.microsoft.com/office/drawing/2016/5/9/chartex" xmlns:cx2="http://schemas.microsoft.com/office/drawing/2015/10/21/chartex" xmlns:cx1="http://schemas.microsoft.com/office/drawing/2015/9/8/chartex" xmlns:cx="http://schemas.microsoft.com/office/drawing/2014/chartex">
           <w:pict>
             <v:rect w14:anchorId="3B3F08BB" id="Retângulo 5" o:spid="_x0000_s1026" style="position:absolute;margin-left:0;margin-top:-.55pt;width:595.85pt;height:12.4pt;z-index:251663360;visibility:visible;mso-wrap-style:square;mso-height-percent:0;mso-wrap-distance-left:9pt;mso-wrap-distance-top:0;mso-wrap-distance-right:9pt;mso-wrap-distance-bottom:0;mso-position-horizontal:left;mso-position-horizontal-relative:page;mso-position-vertical:absolute;mso-position-vertical-relative:text;mso-height-percent:0;mso-height-relative:margin;v-text-anchor:middle" o:gfxdata="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" fillcolor="#a83520" stroked="f" strokeweight="1pt">
               <w10:wrap anchorx="page"/>
@@ -8239,7 +8225,7 @@
 </file>
 
 <file path=word/footnotes.xml><?xml version="1.0" encoding="utf-8"?>
-<w:footnotes xmlns:wpc="http://schemas.microsoft.com/office/word/2010/wordprocessingCanvas" xmlns:cx="http://schemas.microsoft.com/office/drawing/2014/chartex" xmlns:cx1="http://schemas.microsoft.com/office/drawing/2015/9/8/chartex" xmlns:cx2="http://schemas.microsoft.com/office/drawing/2015/10/21/chartex" xmlns:cx3="http://schemas.microsoft.com/office/drawing/2016/5/9/chartex" xmlns:cx4="http://schemas.microsoft.com/office/drawing/2016/5/10/chartex" xmlns:cx5="http://schemas.microsoft.com/office/drawing/2016/5/11/chartex" xmlns:mc="http://schemas.openxmlformats.org/markup-compatibility/2006" xmlns:o="urn:schemas-microsoft-com:office:office" xmlns:r="http://schemas.openxmlformats.org/officeDocument/2006/relationships" xmlns:m="http://schemas.openxmlformats.org/officeDocument/2006/math" xmlns:v="urn:schemas-microsoft-com:vml" xmlns:wp14="http://schemas.microsoft.com/office/word/2010/wordprocessingDrawing" xmlns:wp="http://schemas.openxmlformats.org/drawingml/2006/wordprocessingDrawing" xmlns:w10="urn:schemas-microsoft-com:office:word" xmlns:w="http://schemas.openxmlformats.org/wordprocessingml/2006/main" xmlns:w14="http://schemas.microsoft.com/office/word/2010/wordml" xmlns:w15="http://schemas.microsoft.com/office/word/2012/wordml" xmlns:w16se="http://schemas.microsoft.com/office/word/2015/wordml/symex" xmlns:wpg="http://schemas.microsoft.com/office/word/2010/wordprocessingGroup" xmlns:wpi="http://schemas.microsoft.com/office/word/2010/wordprocessingInk" xmlns:wne="http://schemas.microsoft.com/office/word/2006/wordml" xmlns:wps="http://schemas.microsoft.com/office/word/2010/wordprocessingShape" mc:Ignorable="w14 w15 w16se wp14">
+<w:footnotes xmlns:wpc="http://schemas.microsoft.com/office/word/2010/wordprocessingCanvas" xmlns:mc="http://schemas.openxmlformats.org/markup-compatibility/2006" xmlns:o="urn:schemas-microsoft-com:office:office" xmlns:r="http://schemas.openxmlformats.org/officeDocument/2006/relationships" xmlns:m="http://schemas.openxmlformats.org/officeDocument/2006/math" xmlns:v="urn:schemas-microsoft-com:vml" xmlns:wp14="http://schemas.microsoft.com/office/word/2010/wordprocessingDrawing" xmlns:wp="http://schemas.openxmlformats.org/drawingml/2006/wordprocessingDrawing" xmlns:w10="urn:schemas-microsoft-com:office:word" xmlns:w="http://schemas.openxmlformats.org/wordprocessingml/2006/main" xmlns:w14="http://schemas.microsoft.com/office/word/2010/wordml" xmlns:w15="http://schemas.microsoft.com/office/word/2012/wordml" xmlns:wpg="http://schemas.microsoft.com/office/word/2010/wordprocessingGroup" xmlns:wpi="http://schemas.microsoft.com/office/word/2010/wordprocessingInk" xmlns:wne="http://schemas.microsoft.com/office/word/2006/wordml" xmlns:wps="http://schemas.microsoft.com/office/word/2010/wordprocessingShape" mc:Ignorable="w14 w15 wp14">
   <w:footnote w:type="separator" w:id="-1">
     <w:p>
       <w:pPr>
@@ -8264,7 +8250,7 @@
 </file>
 
 <file path=word/header1.xml><?xml version="1.0" encoding="utf-8"?>
-<w:hdr xmlns:wpc="http://schemas.microsoft.com/office/word/2010/wordprocessingCanvas" xmlns:cx="http://schemas.microsoft.com/office/drawing/2014/chartex" xmlns:cx1="http://schemas.microsoft.com/office/drawing/2015/9/8/chartex" xmlns:cx2="http://schemas.microsoft.com/office/drawing/2015/10/21/chartex" xmlns:cx3="http://schemas.microsoft.com/office/drawing/2016/5/9/chartex" xmlns:cx4="http://schemas.microsoft.com/office/drawing/2016/5/10/chartex" xmlns:cx5="http://schemas.microsoft.com/office/drawing/2016/5/11/chartex" xmlns:mc="http://schemas.openxmlformats.org/markup-compatibility/2006" xmlns:o="urn:schemas-microsoft-com:office:office" xmlns:r="http://schemas.openxmlformats.org/officeDocument/2006/relationships" xmlns:m="http://schemas.openxmlformats.org/officeDocument/2006/math" xmlns:v="urn:schemas-microsoft-com:vml" xmlns:wp14="http://schemas.microsoft.com/office/word/2010/wordprocessingDrawing" xmlns:wp="http://schemas.openxmlformats.org/drawingml/2006/wordprocessingDrawing" xmlns:w10="urn:schemas-microsoft-com:office:word" xmlns:w="http://schemas.openxmlformats.org/wordprocessingml/2006/main" xmlns:w14="http://schemas.microsoft.com/office/word/2010/wordml" xmlns:w15="http://schemas.microsoft.com/office/word/2012/wordml" xmlns:w16se="http://schemas.microsoft.com/office/word/2015/wordml/symex" xmlns:wpg="http://schemas.microsoft.com/office/word/2010/wordprocessingGroup" xmlns:wpi="http://schemas.microsoft.com/office/word/2010/wordprocessingInk" xmlns:wne="http://schemas.microsoft.com/office/word/2006/wordml" xmlns:wps="http://schemas.microsoft.com/office/word/2010/wordprocessingShape" mc:Ignorable="w14 w15 w16se wp14">
+<w:hdr xmlns:wpc="http://schemas.microsoft.com/office/word/2010/wordprocessingCanvas" xmlns:mc="http://schemas.openxmlformats.org/markup-compatibility/2006" xmlns:o="urn:schemas-microsoft-com:office:office" xmlns:r="http://schemas.openxmlformats.org/officeDocument/2006/relationships" xmlns:m="http://schemas.openxmlformats.org/officeDocument/2006/math" xmlns:v="urn:schemas-microsoft-com:vml" xmlns:wp14="http://schemas.microsoft.com/office/word/2010/wordprocessingDrawing" xmlns:wp="http://schemas.openxmlformats.org/drawingml/2006/wordprocessingDrawing" xmlns:w10="urn:schemas-microsoft-com:office:word" xmlns:w="http://schemas.openxmlformats.org/wordprocessingml/2006/main" xmlns:w14="http://schemas.microsoft.com/office/word/2010/wordml" xmlns:w15="http://schemas.microsoft.com/office/word/2012/wordml" xmlns:wpg="http://schemas.microsoft.com/office/word/2010/wordprocessingGroup" xmlns:wpi="http://schemas.microsoft.com/office/word/2010/wordprocessingInk" xmlns:wne="http://schemas.microsoft.com/office/word/2006/wordml" xmlns:wps="http://schemas.microsoft.com/office/word/2010/wordprocessingShape" mc:Ignorable="w14 w15 wp14">
   <w:p>
     <w:pPr>
       <w:pStyle w:val="Cabealho"/>
@@ -8340,7 +8326,7 @@
             </wp:anchor>
           </w:drawing>
         </mc:Choice>
-        <mc:Fallback>
+        <mc:Fallback xmlns:w16se="http://schemas.microsoft.com/office/word/2015/wordml/symex" xmlns:cx5="http://schemas.microsoft.com/office/drawing/2016/5/11/chartex" xmlns:cx4="http://schemas.microsoft.com/office/drawing/2016/5/10/chartex" xmlns:cx3="http://schemas.microsoft.com/office/drawing/2016/5/9/chartex" xmlns:cx2="http://schemas.microsoft.com/office/drawing/2015/10/21/chartex" xmlns:cx1="http://schemas.microsoft.com/office/drawing/2015/9/8/chartex" xmlns:cx="http://schemas.microsoft.com/office/drawing/2014/chartex">
           <w:pict>
             <v:rect w14:anchorId="31549943" id="Retângulo 6" o:spid="_x0000_s1026" style="position:absolute;margin-left:544.65pt;margin-top:-2.8pt;width:595.85pt;height:12.4pt;z-index:251665408;visibility:visible;mso-wrap-style:square;mso-height-percent:0;mso-wrap-distance-left:9pt;mso-wrap-distance-top:0;mso-wrap-distance-right:9pt;mso-wrap-distance-bottom:0;mso-position-horizontal:right;mso-position-horizontal-relative:page;mso-position-vertical:absolute;mso-position-vertical-relative:text;mso-height-percent:0;mso-height-relative:margin;v-text-anchor:middle" o:gfxdata="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" fillcolor="#a83520" stroked="f" strokeweight="1pt">
               <w10:wrap anchorx="page"/>
@@ -8354,7 +8340,7 @@
 </file>
 
 <file path=word/numbering.xml><?xml version="1.0" encoding="utf-8"?>
-<w:numbering xmlns:wpc="http://schemas.microsoft.com/office/word/2010/wordprocessingCanvas" xmlns:cx="http://schemas.microsoft.com/office/drawing/2014/chartex" xmlns:cx1="http://schemas.microsoft.com/office/drawing/2015/9/8/chartex" xmlns:cx2="http://schemas.microsoft.com/office/drawing/2015/10/21/chartex" xmlns:cx3="http://schemas.microsoft.com/office/drawing/2016/5/9/chartex" xmlns:cx4="http://schemas.microsoft.com/office/drawing/2016/5/10/chartex" xmlns:cx5="http://schemas.microsoft.com/office/drawing/2016/5/11/chartex" xmlns:mc="http://schemas.openxmlformats.org/markup-compatibility/2006" xmlns:o="urn:schemas-microsoft-com:office:office" xmlns:r="http://schemas.openxmlformats.org/officeDocument/2006/relationships" xmlns:m="http://schemas.openxmlformats.org/officeDocument/2006/math" xmlns:v="urn:schemas-microsoft-com:vml" xmlns:wp14="http://schemas.microsoft.com/office/word/2010/wordprocessingDrawing" xmlns:wp="http://schemas.openxmlformats.org/drawingml/2006/wordprocessingDrawing" xmlns:w10="urn:schemas-microsoft-com:office:word" xmlns:w="http://schemas.openxmlformats.org/wordprocessingml/2006/main" xmlns:w14="http://schemas.microsoft.com/office/word/2010/wordml" xmlns:w15="http://schemas.microsoft.com/office/word/2012/wordml" xmlns:w16se="http://schemas.microsoft.com/office/word/2015/wordml/symex" xmlns:wpg="http://schemas.microsoft.com/office/word/2010/wordprocessingGroup" xmlns:wpi="http://schemas.microsoft.com/office/word/2010/wordprocessingInk" xmlns:wne="http://schemas.microsoft.com/office/word/2006/wordml" xmlns:wps="http://schemas.microsoft.com/office/word/2010/wordprocessingShape" mc:Ignorable="w14 w15 w16se wp14">
+<w:numbering xmlns:wpc="http://schemas.microsoft.com/office/word/2010/wordprocessingCanvas" xmlns:mc="http://schemas.openxmlformats.org/markup-compatibility/2006" xmlns:o="urn:schemas-microsoft-com:office:office" xmlns:r="http://schemas.openxmlformats.org/officeDocument/2006/relationships" xmlns:m="http://schemas.openxmlformats.org/officeDocument/2006/math" xmlns:v="urn:schemas-microsoft-com:vml" xmlns:wp14="http://schemas.microsoft.com/office/word/2010/wordprocessingDrawing" xmlns:wp="http://schemas.openxmlformats.org/drawingml/2006/wordprocessingDrawing" xmlns:w10="urn:schemas-microsoft-com:office:word" xmlns:w="http://schemas.openxmlformats.org/wordprocessingml/2006/main" xmlns:w14="http://schemas.microsoft.com/office/word/2010/wordml" xmlns:w15="http://schemas.microsoft.com/office/word/2012/wordml" xmlns:wpg="http://schemas.microsoft.com/office/word/2010/wordprocessingGroup" xmlns:wpi="http://schemas.microsoft.com/office/word/2010/wordprocessingInk" xmlns:wne="http://schemas.microsoft.com/office/word/2006/wordml" xmlns:wps="http://schemas.microsoft.com/office/word/2010/wordprocessingShape" mc:Ignorable="w14 w15 wp14">
   <w:abstractNum w:abstractNumId="0" w15:restartNumberingAfterBreak="0">
     <w:nsid w:val="4751249F"/>
     <w:multiLevelType w:val="multilevel"/>
@@ -8799,7 +8785,7 @@
 </file>
 
 <file path=word/styles.xml><?xml version="1.0" encoding="utf-8"?>
-<w:styles xmlns:mc="http://schemas.openxmlformats.org/markup-compatibility/2006" xmlns:r="http://schemas.openxmlformats.org/officeDocument/2006/relationships" xmlns:w="http://schemas.openxmlformats.org/wordprocessingml/2006/main" xmlns:w14="http://schemas.microsoft.com/office/word/2010/wordml" xmlns:w15="http://schemas.microsoft.com/office/word/2012/wordml" xmlns:w16se="http://schemas.microsoft.com/office/word/2015/wordml/symex" mc:Ignorable="w14 w15 w16se">
+<w:styles xmlns:mc="http://schemas.openxmlformats.org/markup-compatibility/2006" xmlns:r="http://schemas.openxmlformats.org/officeDocument/2006/relationships" xmlns:w="http://schemas.openxmlformats.org/wordprocessingml/2006/main" xmlns:w14="http://schemas.microsoft.com/office/word/2010/wordml" xmlns:w15="http://schemas.microsoft.com/office/word/2012/wordml" mc:Ignorable="w14 w15">
   <w:docDefaults>
     <w:rPrDefault>
       <w:rPr>
@@ -8815,7 +8801,7 @@
       </w:pPr>
     </w:pPrDefault>
   </w:docDefaults>
-  <w:latentStyles w:defLockedState="0" w:defUIPriority="99" w:defSemiHidden="0" w:defUnhideWhenUsed="0" w:defQFormat="0" w:count="374">
+  <w:latentStyles w:defLockedState="0" w:defUIPriority="99" w:defSemiHidden="0" w:defUnhideWhenUsed="0" w:defQFormat="0" w:count="371">
     <w:lsdException w:name="Normal" w:uiPriority="0" w:qFormat="1"/>
     <w:lsdException w:name="heading 1" w:uiPriority="9" w:qFormat="1"/>
     <w:lsdException w:name="heading 2" w:semiHidden="1" w:uiPriority="9" w:unhideWhenUsed="1" w:qFormat="1"/>
@@ -8921,6 +8907,7 @@
     <w:lsdException w:name="HTML Sample" w:semiHidden="1" w:unhideWhenUsed="1"/>
     <w:lsdException w:name="HTML Typewriter" w:semiHidden="1" w:unhideWhenUsed="1"/>
     <w:lsdException w:name="HTML Variable" w:semiHidden="1" w:unhideWhenUsed="1"/>
+    <w:lsdException w:name="Normal Table" w:semiHidden="1" w:unhideWhenUsed="1"/>
     <w:lsdException w:name="annotation subject" w:semiHidden="1" w:unhideWhenUsed="1"/>
     <w:lsdException w:name="No List" w:semiHidden="1" w:unhideWhenUsed="1"/>
     <w:lsdException w:name="Outline List 1" w:semiHidden="1" w:unhideWhenUsed="1"/>
@@ -8965,6 +8952,7 @@
     <w:lsdException w:name="Table Professional" w:semiHidden="1" w:unhideWhenUsed="1"/>
     <w:lsdException w:name="Table Subtle 1" w:semiHidden="1" w:unhideWhenUsed="1"/>
     <w:lsdException w:name="Table Subtle 2" w:semiHidden="1" w:unhideWhenUsed="1"/>
+    <w:lsdException w:name="Table Web 1" w:semiHidden="1" w:unhideWhenUsed="1"/>
     <w:lsdException w:name="Table Web 2" w:semiHidden="1" w:unhideWhenUsed="1"/>
     <w:lsdException w:name="Table Web 3" w:semiHidden="1" w:unhideWhenUsed="1"/>
     <w:lsdException w:name="Balloon Text" w:semiHidden="1" w:unhideWhenUsed="1"/>
@@ -9185,15 +9173,12 @@
     <w:lsdException w:name="List Table 5 Dark Accent 6" w:uiPriority="50"/>
     <w:lsdException w:name="List Table 6 Colorful Accent 6" w:uiPriority="51"/>
     <w:lsdException w:name="List Table 7 Colorful Accent 6" w:uiPriority="52"/>
-    <w:lsdException w:name="Mention" w:semiHidden="1" w:unhideWhenUsed="1"/>
-    <w:lsdException w:name="Smart Hyperlink" w:semiHidden="1" w:unhideWhenUsed="1"/>
-    <w:lsdException w:name="Hashtag" w:semiHidden="1" w:unhideWhenUsed="1"/>
   </w:latentStyles>
   <w:style w:type="paragraph" w:default="1" w:styleId="Normal">
     <w:name w:val="Normal"/>
     <w:qFormat/>
   </w:style>
-  <w:style w:type="character" w:default="1" w:styleId="Tipodeletrapredefinidodopargrafo">
+  <w:style w:type="character" w:default="1" w:styleId="Fontepargpadro">
     <w:name w:val="Default Paragraph Font"/>
     <w:uiPriority w:val="1"/>
     <w:semiHidden/>
@@ -9223,7 +9208,7 @@
   <w:style w:type="paragraph" w:styleId="Cabealho">
     <w:name w:val="header"/>
     <w:basedOn w:val="Normal"/>
-    <w:link w:val="CabealhoCarter"/>
+    <w:link w:val="CabealhoChar"/>
     <w:uiPriority w:val="99"/>
     <w:unhideWhenUsed/>
     <w:rsid w:val="00B11710"/>
@@ -9235,9 +9220,9 @@
       <w:spacing w:after="0" w:line="240" w:lineRule="auto"/>
     </w:pPr>
   </w:style>
-  <w:style w:type="character" w:customStyle="1" w:styleId="CabealhoCarter">
-    <w:name w:val="Cabeçalho Caráter"/>
-    <w:basedOn w:val="Tipodeletrapredefinidodopargrafo"/>
+  <w:style w:type="character" w:customStyle="1" w:styleId="CabealhoChar">
+    <w:name w:val="Cabeçalho Char"/>
+    <w:basedOn w:val="Fontepargpadro"/>
     <w:link w:val="Cabealho"/>
     <w:uiPriority w:val="99"/>
     <w:rsid w:val="00B11710"/>
@@ -9245,7 +9230,7 @@
   <w:style w:type="paragraph" w:styleId="Rodap">
     <w:name w:val="footer"/>
     <w:basedOn w:val="Normal"/>
-    <w:link w:val="RodapCarter"/>
+    <w:link w:val="RodapChar"/>
     <w:uiPriority w:val="99"/>
     <w:unhideWhenUsed/>
     <w:rsid w:val="00B11710"/>
@@ -9257,9 +9242,9 @@
       <w:spacing w:after="0" w:line="240" w:lineRule="auto"/>
     </w:pPr>
   </w:style>
-  <w:style w:type="character" w:customStyle="1" w:styleId="RodapCarter">
-    <w:name w:val="Rodapé Caráter"/>
-    <w:basedOn w:val="Tipodeletrapredefinidodopargrafo"/>
+  <w:style w:type="character" w:customStyle="1" w:styleId="RodapChar">
+    <w:name w:val="Rodapé Char"/>
+    <w:basedOn w:val="Fontepargpadro"/>
     <w:link w:val="Rodap"/>
     <w:uiPriority w:val="99"/>
     <w:rsid w:val="00B11710"/>
@@ -9278,7 +9263,7 @@
   </w:style>
   <w:style w:type="character" w:customStyle="1" w:styleId="Estilo1Char">
     <w:name w:val="Estilo1 Char"/>
-    <w:basedOn w:val="TtuloCarter"/>
+    <w:basedOn w:val="TtuloChar"/>
     <w:link w:val="Estilo1"/>
     <w:rsid w:val="00B11710"/>
     <w:rPr>
@@ -9294,7 +9279,7 @@
     <w:name w:val="Title"/>
     <w:basedOn w:val="Normal"/>
     <w:next w:val="Normal"/>
-    <w:link w:val="TtuloCarter"/>
+    <w:link w:val="TtuloChar"/>
     <w:uiPriority w:val="10"/>
     <w:qFormat/>
     <w:rsid w:val="00B11710"/>
@@ -9310,9 +9295,9 @@
       <w:szCs w:val="56"/>
     </w:rPr>
   </w:style>
-  <w:style w:type="character" w:customStyle="1" w:styleId="TtuloCarter">
-    <w:name w:val="Título Caráter"/>
-    <w:basedOn w:val="Tipodeletrapredefinidodopargrafo"/>
+  <w:style w:type="character" w:customStyle="1" w:styleId="TtuloChar">
+    <w:name w:val="Título Char"/>
+    <w:basedOn w:val="Fontepargpadro"/>
     <w:link w:val="Ttulo"/>
     <w:uiPriority w:val="10"/>
     <w:rsid w:val="00B11710"/>
@@ -9324,7 +9309,7 @@
       <w:szCs w:val="56"/>
     </w:rPr>
   </w:style>
-  <w:style w:type="table" w:styleId="Tabelacomgrelha">
+  <w:style w:type="table" w:styleId="Tabelacomgrade">
     <w:name w:val="Table Grid"/>
     <w:basedOn w:val="Tabelanormal"/>
     <w:uiPriority w:val="39"/>
@@ -9657,7 +9642,7 @@
 </file>
 
 <file path=customXml/itemProps1.xml><?xml version="1.0" encoding="utf-8"?>
-<ds:datastoreItem xmlns:ds="http://schemas.openxmlformats.org/officeDocument/2006/customXml" ds:itemID="{FA7439B4-88DD-4D99-B208-522F1BFD8620}">
+<ds:datastoreItem xmlns:ds="http://schemas.openxmlformats.org/officeDocument/2006/customXml" ds:itemID="{B7445B75-5944-460A-92B7-87B2A48CC123}">
   <ds:schemaRefs>
     <ds:schemaRef ds:uri="http://schemas.openxmlformats.org/officeDocument/2006/bibliography"/>
   </ds:schemaRefs>

</xml_diff>

<commit_message>
pasta de entrega :confetti_ball:
</commit_message>
<xml_diff>
--- a/Relatório/RELATORIO_2.docx
+++ b/Relatório/RELATORIO_2.docx
@@ -1,6 +1,6 @@
 
 <file path=word/document.xml><?xml version="1.0" encoding="utf-8"?>
-<w:document xmlns:wpc="http://schemas.microsoft.com/office/word/2010/wordprocessingCanvas" xmlns:mc="http://schemas.openxmlformats.org/markup-compatibility/2006" xmlns:o="urn:schemas-microsoft-com:office:office" xmlns:r="http://schemas.openxmlformats.org/officeDocument/2006/relationships" xmlns:m="http://schemas.openxmlformats.org/officeDocument/2006/math" xmlns:v="urn:schemas-microsoft-com:vml" xmlns:wp14="http://schemas.microsoft.com/office/word/2010/wordprocessingDrawing" xmlns:wp="http://schemas.openxmlformats.org/drawingml/2006/wordprocessingDrawing" xmlns:w10="urn:schemas-microsoft-com:office:word" xmlns:w="http://schemas.openxmlformats.org/wordprocessingml/2006/main" xmlns:w14="http://schemas.microsoft.com/office/word/2010/wordml" xmlns:w15="http://schemas.microsoft.com/office/word/2012/wordml" xmlns:wpg="http://schemas.microsoft.com/office/word/2010/wordprocessingGroup" xmlns:wpi="http://schemas.microsoft.com/office/word/2010/wordprocessingInk" xmlns:wne="http://schemas.microsoft.com/office/word/2006/wordml" xmlns:wps="http://schemas.microsoft.com/office/word/2010/wordprocessingShape" mc:Ignorable="w14 w15 wp14">
+<w:document xmlns:wpc="http://schemas.microsoft.com/office/word/2010/wordprocessingCanvas" xmlns:cx="http://schemas.microsoft.com/office/drawing/2014/chartex" xmlns:cx1="http://schemas.microsoft.com/office/drawing/2015/9/8/chartex" xmlns:cx2="http://schemas.microsoft.com/office/drawing/2015/10/21/chartex" xmlns:cx3="http://schemas.microsoft.com/office/drawing/2016/5/9/chartex" xmlns:cx4="http://schemas.microsoft.com/office/drawing/2016/5/10/chartex" xmlns:cx5="http://schemas.microsoft.com/office/drawing/2016/5/11/chartex" xmlns:mc="http://schemas.openxmlformats.org/markup-compatibility/2006" xmlns:o="urn:schemas-microsoft-com:office:office" xmlns:r="http://schemas.openxmlformats.org/officeDocument/2006/relationships" xmlns:m="http://schemas.openxmlformats.org/officeDocument/2006/math" xmlns:v="urn:schemas-microsoft-com:vml" xmlns:wp14="http://schemas.microsoft.com/office/word/2010/wordprocessingDrawing" xmlns:wp="http://schemas.openxmlformats.org/drawingml/2006/wordprocessingDrawing" xmlns:w10="urn:schemas-microsoft-com:office:word" xmlns:w="http://schemas.openxmlformats.org/wordprocessingml/2006/main" xmlns:w14="http://schemas.microsoft.com/office/word/2010/wordml" xmlns:w15="http://schemas.microsoft.com/office/word/2012/wordml" xmlns:w16se="http://schemas.microsoft.com/office/word/2015/wordml/symex" xmlns:wpg="http://schemas.microsoft.com/office/word/2010/wordprocessingGroup" xmlns:wpi="http://schemas.microsoft.com/office/word/2010/wordprocessingInk" xmlns:wne="http://schemas.microsoft.com/office/word/2006/wordml" xmlns:wps="http://schemas.microsoft.com/office/word/2010/wordprocessingShape" mc:Ignorable="w14 w15 w16se wp14">
   <w:body>
     <w:p>
       <w:r>
@@ -209,7 +209,7 @@
                                 <w:sz w:val="20"/>
                                 <w:szCs w:val="61"/>
                               </w:rPr>
-                              <w:t>Janeiro</w:t>
+                              <w:t>janeiro</w:t>
                             </w:r>
                             <w:r>
                               <w:rPr>
@@ -241,7 +241,7 @@
               </wp:anchor>
             </w:drawing>
           </mc:Choice>
-          <mc:Fallback xmlns:cx="http://schemas.microsoft.com/office/drawing/2014/chartex" xmlns:cx1="http://schemas.microsoft.com/office/drawing/2015/9/8/chartex" xmlns:cx2="http://schemas.microsoft.com/office/drawing/2015/10/21/chartex" xmlns:cx3="http://schemas.microsoft.com/office/drawing/2016/5/9/chartex" xmlns:cx4="http://schemas.microsoft.com/office/drawing/2016/5/10/chartex" xmlns:cx5="http://schemas.microsoft.com/office/drawing/2016/5/11/chartex" xmlns:w16se="http://schemas.microsoft.com/office/word/2015/wordml/symex">
+          <mc:Fallback>
             <w:pict>
               <v:shapetype w14:anchorId="3D4290AB" id="_x0000_t202" coordsize="21600,21600" o:spt="202" path="m,l,21600r21600,l21600,xe">
                 <v:stroke joinstyle="miter"/>
@@ -343,7 +343,7 @@
                           <w:sz w:val="20"/>
                           <w:szCs w:val="61"/>
                         </w:rPr>
-                        <w:t>Janeiro</w:t>
+                        <w:t>janeiro</w:t>
                       </w:r>
                       <w:r>
                         <w:rPr>
@@ -567,7 +567,7 @@
               </wp:anchor>
             </w:drawing>
           </mc:Choice>
-          <mc:Fallback xmlns:cx="http://schemas.microsoft.com/office/drawing/2014/chartex" xmlns:cx1="http://schemas.microsoft.com/office/drawing/2015/9/8/chartex" xmlns:cx2="http://schemas.microsoft.com/office/drawing/2015/10/21/chartex" xmlns:cx3="http://schemas.microsoft.com/office/drawing/2016/5/9/chartex" xmlns:cx4="http://schemas.microsoft.com/office/drawing/2016/5/10/chartex" xmlns:cx5="http://schemas.microsoft.com/office/drawing/2016/5/11/chartex" xmlns:w16se="http://schemas.microsoft.com/office/word/2015/wordml/symex">
+          <mc:Fallback>
             <w:pict>
               <v:shape w14:anchorId="1033880E" id="Caixa de texto 4" o:spid="_x0000_s1027" type="#_x0000_t202" style="position:absolute;margin-left:0;margin-top:119.7pt;width:301.5pt;height:67.5pt;z-index:251661312;visibility:visible;mso-wrap-style:square;mso-width-percent:0;mso-height-percent:0;mso-wrap-distance-left:9pt;mso-wrap-distance-top:0;mso-wrap-distance-right:9pt;mso-wrap-distance-bottom:0;mso-position-horizontal:left;mso-position-horizontal-relative:margin;mso-position-vertical:absolute;mso-position-vertical-relative:text;mso-width-percent:0;mso-height-percent:0;mso-width-relative:margin;mso-height-relative:margin;v-text-anchor:top" o:gfxdata="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" fillcolor="white [3201]" stroked="f" strokeweight=".5pt">
                 <v:textbox>
@@ -713,7 +713,7 @@
     </w:p>
     <w:tbl>
       <w:tblPr>
-        <w:tblStyle w:val="Tabelacomgrade"/>
+        <w:tblStyle w:val="Tabelacomgrelha"/>
         <w:tblW w:w="0" w:type="auto"/>
         <w:tblBorders>
           <w:top w:val="none" w:sz="0" w:space="0" w:color="auto"/>
@@ -3544,7 +3544,7 @@
               </wp:anchor>
             </w:drawing>
           </mc:Choice>
-          <mc:Fallback xmlns:cx="http://schemas.microsoft.com/office/drawing/2014/chartex" xmlns:cx1="http://schemas.microsoft.com/office/drawing/2015/9/8/chartex" xmlns:cx2="http://schemas.microsoft.com/office/drawing/2015/10/21/chartex" xmlns:cx3="http://schemas.microsoft.com/office/drawing/2016/5/9/chartex" xmlns:cx4="http://schemas.microsoft.com/office/drawing/2016/5/10/chartex" xmlns:cx5="http://schemas.microsoft.com/office/drawing/2016/5/11/chartex" xmlns:w16se="http://schemas.microsoft.com/office/word/2015/wordml/symex">
+          <mc:Fallback>
             <w:pict>
               <v:shape w14:anchorId="790A4298" id="_x0000_s1029" type="#_x0000_t202" style="position:absolute;margin-left:134.7pt;margin-top:22.05pt;width:185.9pt;height:110.6pt;z-index:251671552;visibility:visible;mso-wrap-style:square;mso-width-percent:400;mso-height-percent:200;mso-wrap-distance-left:9pt;mso-wrap-distance-top:3.6pt;mso-wrap-distance-right:9pt;mso-wrap-distance-bottom:3.6pt;mso-position-horizontal:right;mso-position-horizontal-relative:margin;mso-position-vertical:absolute;mso-position-vertical-relative:text;mso-width-percent:400;mso-height-percent:200;mso-width-relative:margin;mso-height-relative:margin;v-text-anchor:top" o:gfxdata="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" stroked="f">
                 <v:textbox style="mso-fit-shape-to-text:t">
@@ -4575,7 +4575,40 @@
           <w:sz w:val="24"/>
           <w:szCs w:val="24"/>
         </w:rPr>
-        <w:t>São usados dois critérios para ordenar esta fila. Primeiro tem-se em conta a proximidade ao driver, ou seja se é buddy ou não, e seguidamente a distância desde a paragem onde o passageiro quer entrar até à primeira paragem da viagem.</w:t>
+        <w:t xml:space="preserve">São usados dois critérios para ordenar esta fila. Primeiro tem-se em conta a proximidade ao driver, </w:t>
+      </w:r>
+      <w:r>
+        <w:rPr>
+          <w:rFonts w:ascii="Century Schoolbook" w:hAnsi="Century Schoolbook"/>
+          <w:sz w:val="24"/>
+          <w:szCs w:val="24"/>
+        </w:rPr>
+        <w:t>ou seja,</w:t>
+      </w:r>
+      <w:r>
+        <w:rPr>
+          <w:rFonts w:ascii="Century Schoolbook" w:hAnsi="Century Schoolbook"/>
+          <w:sz w:val="24"/>
+          <w:szCs w:val="24"/>
+        </w:rPr>
+        <w:t xml:space="preserve"> se é </w:t>
+      </w:r>
+      <w:r>
+        <w:rPr>
+          <w:rFonts w:ascii="Century Schoolbook" w:hAnsi="Century Schoolbook"/>
+          <w:i/>
+          <w:sz w:val="24"/>
+          <w:szCs w:val="24"/>
+        </w:rPr>
+        <w:t>buddy</w:t>
+      </w:r>
+      <w:r>
+        <w:rPr>
+          <w:rFonts w:ascii="Century Schoolbook" w:hAnsi="Century Schoolbook"/>
+          <w:sz w:val="24"/>
+          <w:szCs w:val="24"/>
+        </w:rPr>
+        <w:t xml:space="preserve"> ou não, e seguidamente a distância desde a paragem onde o passageiro quer entrar até à primeira paragem da viagem.</w:t>
       </w:r>
     </w:p>
     <w:p>
@@ -4605,8 +4638,6 @@
           <w:szCs w:val="24"/>
         </w:rPr>
       </w:pPr>
-      <w:bookmarkStart w:id="0" w:name="_GoBack"/>
-      <w:bookmarkEnd w:id="0"/>
       <w:r>
         <w:rPr>
           <w:rFonts w:ascii="Century Schoolbook" w:hAnsi="Century Schoolbook"/>
@@ -5071,139 +5102,12 @@
     </w:p>
     <w:p>
       <w:pPr>
-        <w:jc w:val="both"/>
-        <w:rPr>
-          <w:rFonts w:ascii="Century Schoolbook" w:hAnsi="Century Schoolbook"/>
-          <w:b/>
-        </w:rPr>
-      </w:pPr>
-      <w:r>
-        <w:rPr>
-          <w:rFonts w:ascii="Century Schoolbook" w:hAnsi="Century Schoolbook"/>
-          <w:b/>
-        </w:rPr>
-        <w:t>Trip</w:t>
-      </w:r>
-    </w:p>
-    <w:p>
-      <w:pPr>
         <w:ind w:firstLine="708"/>
         <w:jc w:val="both"/>
         <w:rPr>
           <w:rFonts w:ascii="Century Schoolbook" w:hAnsi="Century Schoolbook"/>
         </w:rPr>
       </w:pPr>
-      <w:r>
-        <w:rPr>
-          <w:rFonts w:ascii="Century Schoolbook" w:hAnsi="Century Schoolbook"/>
-        </w:rPr>
-        <w:t xml:space="preserve">Esta classe tem como atributos: </w:t>
-      </w:r>
-      <w:r>
-        <w:rPr>
-          <w:rFonts w:ascii="Century Schoolbook" w:hAnsi="Century Schoolbook"/>
-          <w:i/>
-        </w:rPr>
-        <w:t>ID</w:t>
-      </w:r>
-      <w:r>
-        <w:rPr>
-          <w:rFonts w:ascii="Century Schoolbook" w:hAnsi="Century Schoolbook"/>
-        </w:rPr>
-        <w:t>, driv</w:t>
-      </w:r>
-      <w:r>
-        <w:rPr>
-          <w:rFonts w:ascii="Century Schoolbook" w:hAnsi="Century Schoolbook"/>
-          <w:i/>
-        </w:rPr>
-        <w:t>e</w:t>
-      </w:r>
-      <w:r>
-        <w:rPr>
-          <w:rFonts w:ascii="Century Schoolbook" w:hAnsi="Century Schoolbook"/>
-          <w:i/>
-        </w:rPr>
-        <w:t xml:space="preserve">r </w:t>
-      </w:r>
-      <w:r>
-        <w:rPr>
-          <w:rFonts w:ascii="Century Schoolbook" w:hAnsi="Century Schoolbook"/>
-        </w:rPr>
-        <w:t>(id do driver da viagem)</w:t>
-      </w:r>
-      <w:r>
-        <w:rPr>
-          <w:rFonts w:ascii="Century Schoolbook" w:hAnsi="Century Schoolbook"/>
-          <w:i/>
-        </w:rPr>
-        <w:t>,</w:t>
-      </w:r>
-      <w:r>
-        <w:rPr>
-          <w:rFonts w:ascii="Century Schoolbook" w:hAnsi="Century Schoolbook"/>
-          <w:i/>
-        </w:rPr>
-        <w:t xml:space="preserve"> stops</w:t>
-      </w:r>
-      <w:r>
-        <w:rPr>
-          <w:rFonts w:ascii="Century Schoolbook" w:hAnsi="Century Schoolbook"/>
-        </w:rPr>
-        <w:t xml:space="preserve"> (paragens desta viagem), </w:t>
-      </w:r>
-      <w:r>
-        <w:rPr>
-          <w:rFonts w:ascii="Century Schoolbook" w:hAnsi="Century Schoolbook"/>
-          <w:i/>
-        </w:rPr>
-        <w:t xml:space="preserve">date </w:t>
-      </w:r>
-      <w:r>
-        <w:rPr>
-          <w:rFonts w:ascii="Century Schoolbook" w:hAnsi="Century Schoolbook"/>
-        </w:rPr>
-        <w:t xml:space="preserve">(dia da viagem), </w:t>
-      </w:r>
-      <w:r>
-        <w:rPr>
-          <w:rFonts w:ascii="Century Schoolbook" w:hAnsi="Century Schoolbook"/>
-          <w:i/>
-        </w:rPr>
-        <w:t xml:space="preserve">startTime </w:t>
-      </w:r>
-      <w:r>
-        <w:rPr>
-          <w:rFonts w:ascii="Century Schoolbook" w:hAnsi="Century Schoolbook"/>
-        </w:rPr>
-        <w:t xml:space="preserve">(hora de início da viagem), </w:t>
-      </w:r>
-      <w:r>
-        <w:rPr>
-          <w:rFonts w:ascii="Century Schoolbook" w:hAnsi="Century Schoolbook"/>
-          <w:i/>
-        </w:rPr>
-        <w:t>endTime</w:t>
-      </w:r>
-      <w:r>
-        <w:rPr>
-          <w:rFonts w:ascii="Century Schoolbook" w:hAnsi="Century Schoolbook"/>
-        </w:rPr>
-        <w:t xml:space="preserve"> (hora de fim da viagem), </w:t>
-      </w:r>
-      <w:r>
-        <w:rPr>
-          <w:rFonts w:ascii="Century Schoolbook" w:hAnsi="Century Schoolbook"/>
-          <w:i/>
-        </w:rPr>
-        <w:t xml:space="preserve">candidateQueue </w:t>
-      </w:r>
-      <w:r>
-        <w:rPr>
-          <w:rFonts w:ascii="Century Schoolbook" w:hAnsi="Century Schoolbook"/>
-        </w:rPr>
-        <w:t>(fila de prioridade com os candidatos à viagem).</w:t>
-      </w:r>
     </w:p>
     <w:p>
       <w:pPr>
@@ -5218,7 +5122,7 @@
           <w:rFonts w:ascii="Century Schoolbook" w:hAnsi="Century Schoolbook"/>
           <w:b/>
         </w:rPr>
-        <w:t>CandidateTrip</w:t>
+        <w:t>Trip</w:t>
       </w:r>
     </w:p>
     <w:p>
@@ -5240,33 +5144,33 @@
           <w:rFonts w:ascii="Century Schoolbook" w:hAnsi="Century Schoolbook"/>
           <w:i/>
         </w:rPr>
-        <w:t>passenger</w:t>
-      </w:r>
-      <w:r>
-        <w:rPr>
-          <w:rFonts w:ascii="Century Schoolbook" w:hAnsi="Century Schoolbook"/>
-        </w:rPr>
-        <w:t xml:space="preserve"> (apontador para o passenger que se candidata), </w:t>
-      </w:r>
-      <w:r>
-        <w:rPr>
-          <w:rFonts w:ascii="Century Schoolbook" w:hAnsi="Century Schoolbook"/>
-          <w:i/>
-        </w:rPr>
-        <w:t>driver</w:t>
-      </w:r>
-      <w:r>
-        <w:rPr>
-          <w:rFonts w:ascii="Century Schoolbook" w:hAnsi="Century Schoolbook"/>
-          <w:i/>
-        </w:rPr>
-        <w:t xml:space="preserve"> </w:t>
-      </w:r>
-      <w:r>
-        <w:rPr>
-          <w:rFonts w:ascii="Century Schoolbook" w:hAnsi="Century Schoolbook"/>
-        </w:rPr>
-        <w:t>(apontador para o driver da viagem à qual o passenger se candidata)</w:t>
+        <w:t>ID</w:t>
+      </w:r>
+      <w:r>
+        <w:rPr>
+          <w:rFonts w:ascii="Century Schoolbook" w:hAnsi="Century Schoolbook"/>
+        </w:rPr>
+        <w:t>, driv</w:t>
+      </w:r>
+      <w:r>
+        <w:rPr>
+          <w:rFonts w:ascii="Century Schoolbook" w:hAnsi="Century Schoolbook"/>
+          <w:i/>
+        </w:rPr>
+        <w:t>e</w:t>
+      </w:r>
+      <w:r>
+        <w:rPr>
+          <w:rFonts w:ascii="Century Schoolbook" w:hAnsi="Century Schoolbook"/>
+          <w:i/>
+        </w:rPr>
+        <w:t xml:space="preserve">r </w:t>
+      </w:r>
+      <w:r>
+        <w:rPr>
+          <w:rFonts w:ascii="Century Schoolbook" w:hAnsi="Century Schoolbook"/>
+        </w:rPr>
+        <w:t>(id do driver da viagem)</w:t>
       </w:r>
       <w:r>
         <w:rPr>
@@ -5280,69 +5184,65 @@
           <w:rFonts w:ascii="Century Schoolbook" w:hAnsi="Century Schoolbook"/>
           <w:i/>
         </w:rPr>
-        <w:t xml:space="preserve"> distance</w:t>
-      </w:r>
-      <w:r>
-        <w:rPr>
-          <w:rFonts w:ascii="Century Schoolbook" w:hAnsi="Century Schoolbook"/>
-        </w:rPr>
-        <w:t xml:space="preserve"> (distância da paragem que o passenger entra até à primeira paragem da viagem), </w:t>
-      </w:r>
-      <w:r>
-        <w:rPr>
-          <w:rFonts w:ascii="Century Schoolbook" w:hAnsi="Century Schoolbook"/>
-          <w:i/>
-        </w:rPr>
-        <w:t>initStop</w:t>
-      </w:r>
-      <w:r>
-        <w:rPr>
-          <w:rFonts w:ascii="Century Schoolbook" w:hAnsi="Century Schoolbook"/>
-          <w:i/>
-        </w:rPr>
-        <w:t xml:space="preserve"> </w:t>
-      </w:r>
-      <w:r>
-        <w:rPr>
-          <w:rFonts w:ascii="Century Schoolbook" w:hAnsi="Century Schoolbook"/>
-        </w:rPr>
-        <w:t xml:space="preserve">(primeira paragem do passenger) e </w:t>
-      </w:r>
-      <w:r>
-        <w:rPr>
-          <w:rFonts w:ascii="Century Schoolbook" w:hAnsi="Century Schoolbook"/>
-          <w:i/>
-        </w:rPr>
-        <w:t>endStop</w:t>
-      </w:r>
-      <w:r>
-        <w:rPr>
-          <w:rFonts w:ascii="Century Schoolbook" w:hAnsi="Century Schoolbook"/>
-          <w:i/>
-        </w:rPr>
-        <w:t xml:space="preserve"> </w:t>
-      </w:r>
-      <w:r>
-        <w:rPr>
-          <w:rFonts w:ascii="Century Schoolbook" w:hAnsi="Century Schoolbook"/>
-        </w:rPr>
-        <w:t>(código da ultima paragem do passenger).</w:t>
-      </w:r>
-    </w:p>
-    <w:p>
-      <w:pPr>
-        <w:jc w:val="both"/>
-        <w:rPr>
-          <w:rFonts w:ascii="Century Schoolbook" w:hAnsi="Century Schoolbook"/>
-          <w:b/>
-        </w:rPr>
-      </w:pPr>
-      <w:r>
-        <w:rPr>
-          <w:rFonts w:ascii="Century Schoolbook" w:hAnsi="Century Schoolbook"/>
-          <w:b/>
-        </w:rPr>
-        <w:t xml:space="preserve">Stop </w:t>
+        <w:t xml:space="preserve"> stops</w:t>
+      </w:r>
+      <w:r>
+        <w:rPr>
+          <w:rFonts w:ascii="Century Schoolbook" w:hAnsi="Century Schoolbook"/>
+        </w:rPr>
+        <w:t xml:space="preserve"> (paragens desta viagem), </w:t>
+      </w:r>
+      <w:r>
+        <w:rPr>
+          <w:rFonts w:ascii="Century Schoolbook" w:hAnsi="Century Schoolbook"/>
+          <w:i/>
+        </w:rPr>
+        <w:t xml:space="preserve">date </w:t>
+      </w:r>
+      <w:r>
+        <w:rPr>
+          <w:rFonts w:ascii="Century Schoolbook" w:hAnsi="Century Schoolbook"/>
+        </w:rPr>
+        <w:t xml:space="preserve">(dia da viagem), </w:t>
+      </w:r>
+      <w:r>
+        <w:rPr>
+          <w:rFonts w:ascii="Century Schoolbook" w:hAnsi="Century Schoolbook"/>
+          <w:i/>
+        </w:rPr>
+        <w:t xml:space="preserve">startTime </w:t>
+      </w:r>
+      <w:r>
+        <w:rPr>
+          <w:rFonts w:ascii="Century Schoolbook" w:hAnsi="Century Schoolbook"/>
+        </w:rPr>
+        <w:t xml:space="preserve">(hora de início da viagem), </w:t>
+      </w:r>
+      <w:r>
+        <w:rPr>
+          <w:rFonts w:ascii="Century Schoolbook" w:hAnsi="Century Schoolbook"/>
+          <w:i/>
+        </w:rPr>
+        <w:t>endTime</w:t>
+      </w:r>
+      <w:r>
+        <w:rPr>
+          <w:rFonts w:ascii="Century Schoolbook" w:hAnsi="Century Schoolbook"/>
+        </w:rPr>
+        <w:t xml:space="preserve"> (hora de fim da viagem), </w:t>
+      </w:r>
+      <w:r>
+        <w:rPr>
+          <w:rFonts w:ascii="Century Schoolbook" w:hAnsi="Century Schoolbook"/>
+          <w:i/>
+        </w:rPr>
+        <w:t xml:space="preserve">candidateQueue </w:t>
+      </w:r>
+      <w:r>
+        <w:rPr>
+          <w:rFonts w:ascii="Century Schoolbook" w:hAnsi="Century Schoolbook"/>
+        </w:rPr>
+        <w:t>(fila de prioridade com os candidatos à viagem).</w:t>
       </w:r>
     </w:p>
     <w:p>
@@ -5353,64 +5253,6 @@
           <w:rFonts w:ascii="Century Schoolbook" w:hAnsi="Century Schoolbook"/>
         </w:rPr>
       </w:pPr>
-      <w:r>
-        <w:rPr>
-          <w:rFonts w:ascii="Century Schoolbook" w:hAnsi="Century Schoolbook"/>
-        </w:rPr>
-        <w:t>Esta classe tem como atributos</w:t>
-      </w:r>
-      <w:r>
-        <w:rPr>
-          <w:rFonts w:ascii="Century Schoolbook" w:hAnsi="Century Schoolbook"/>
-        </w:rPr>
-        <w:t xml:space="preserve">: </w:t>
-      </w:r>
-      <w:r>
-        <w:rPr>
-          <w:rFonts w:ascii="Century Schoolbook" w:hAnsi="Century Schoolbook"/>
-          <w:i/>
-        </w:rPr>
-        <w:t>code</w:t>
-      </w:r>
-      <w:r>
-        <w:rPr>
-          <w:rFonts w:ascii="Century Schoolbook" w:hAnsi="Century Schoolbook"/>
-        </w:rPr>
-        <w:t xml:space="preserve"> (o código da paragem), </w:t>
-      </w:r>
-      <w:r>
-        <w:rPr>
-          <w:rFonts w:ascii="Century Schoolbook" w:hAnsi="Century Schoolbook"/>
-          <w:i/>
-        </w:rPr>
-        <w:t xml:space="preserve">availableSeats </w:t>
-      </w:r>
-      <w:r>
-        <w:rPr>
-          <w:rFonts w:ascii="Century Schoolbook" w:hAnsi="Century Schoolbook"/>
-        </w:rPr>
-        <w:t xml:space="preserve">(nº de lugares disponíveis na viatura, ou seja, passageiros que pode entrar nessa </w:t>
-      </w:r>
-      <w:r>
-        <w:rPr>
-          <w:rFonts w:ascii="Century Schoolbook" w:hAnsi="Century Schoolbook"/>
-        </w:rPr>
-        <w:lastRenderedPageBreak/>
-        <w:t xml:space="preserve">paragem) e </w:t>
-      </w:r>
-      <w:r>
-        <w:rPr>
-          <w:rFonts w:ascii="Century Schoolbook" w:hAnsi="Century Schoolbook"/>
-          <w:i/>
-        </w:rPr>
-        <w:t xml:space="preserve">passengers </w:t>
-      </w:r>
-      <w:r>
-        <w:rPr>
-          <w:rFonts w:ascii="Century Schoolbook" w:hAnsi="Century Schoolbook"/>
-        </w:rPr>
-        <w:t>(id dos passageiros que estão dentro da viatura nessa paragem).</w:t>
-      </w:r>
     </w:p>
     <w:p>
       <w:pPr>
@@ -5425,7 +5267,7 @@
           <w:rFonts w:ascii="Century Schoolbook" w:hAnsi="Century Schoolbook"/>
           <w:b/>
         </w:rPr>
-        <w:t>Transactions</w:t>
+        <w:t>CandidateTrip</w:t>
       </w:r>
     </w:p>
     <w:p>
@@ -5440,52 +5282,106 @@
         <w:rPr>
           <w:rFonts w:ascii="Century Schoolbook" w:hAnsi="Century Schoolbook"/>
         </w:rPr>
-        <w:t>Esta classe tem como atributos</w:t>
-      </w:r>
-      <w:r>
-        <w:rPr>
-          <w:rFonts w:ascii="Century Schoolbook" w:hAnsi="Century Schoolbook"/>
-        </w:rPr>
-        <w:t xml:space="preserve">: </w:t>
-      </w:r>
-      <w:r>
-        <w:rPr>
-          <w:rFonts w:ascii="Century Schoolbook" w:hAnsi="Century Schoolbook"/>
-          <w:i/>
-        </w:rPr>
-        <w:t>id</w:t>
-      </w:r>
-      <w:r>
-        <w:rPr>
-          <w:rFonts w:ascii="Century Schoolbook" w:hAnsi="Century Schoolbook"/>
-        </w:rPr>
-        <w:t xml:space="preserve"> (id do usuário relativo a esta transação), </w:t>
-      </w:r>
-      <w:r>
-        <w:rPr>
-          <w:rFonts w:ascii="Century Schoolbook" w:hAnsi="Century Schoolbook"/>
-          <w:i/>
-        </w:rPr>
-        <w:t xml:space="preserve">date </w:t>
-      </w:r>
-      <w:r>
-        <w:rPr>
-          <w:rFonts w:ascii="Century Schoolbook" w:hAnsi="Century Schoolbook"/>
-        </w:rPr>
-        <w:t xml:space="preserve">(dia da transação), </w:t>
-      </w:r>
-      <w:r>
-        <w:rPr>
-          <w:rFonts w:ascii="Century Schoolbook" w:hAnsi="Century Schoolbook"/>
-          <w:i/>
-        </w:rPr>
-        <w:t>value</w:t>
-      </w:r>
-      <w:r>
-        <w:rPr>
-          <w:rFonts w:ascii="Century Schoolbook" w:hAnsi="Century Schoolbook"/>
-        </w:rPr>
-        <w:t xml:space="preserve"> (valor transferido).</w:t>
+        <w:t xml:space="preserve">Esta classe tem como atributos: </w:t>
+      </w:r>
+      <w:r>
+        <w:rPr>
+          <w:rFonts w:ascii="Century Schoolbook" w:hAnsi="Century Schoolbook"/>
+          <w:i/>
+        </w:rPr>
+        <w:t>passenger</w:t>
+      </w:r>
+      <w:r>
+        <w:rPr>
+          <w:rFonts w:ascii="Century Schoolbook" w:hAnsi="Century Schoolbook"/>
+        </w:rPr>
+        <w:t xml:space="preserve"> (apontador para o passenger que se candidata), </w:t>
+      </w:r>
+      <w:r>
+        <w:rPr>
+          <w:rFonts w:ascii="Century Schoolbook" w:hAnsi="Century Schoolbook"/>
+          <w:i/>
+        </w:rPr>
+        <w:t>driver</w:t>
+      </w:r>
+      <w:r>
+        <w:rPr>
+          <w:rFonts w:ascii="Century Schoolbook" w:hAnsi="Century Schoolbook"/>
+          <w:i/>
+        </w:rPr>
+        <w:t xml:space="preserve"> </w:t>
+      </w:r>
+      <w:r>
+        <w:rPr>
+          <w:rFonts w:ascii="Century Schoolbook" w:hAnsi="Century Schoolbook"/>
+        </w:rPr>
+        <w:t>(apontador para o driver da viagem à qual o passenger se candidata)</w:t>
+      </w:r>
+      <w:r>
+        <w:rPr>
+          <w:rFonts w:ascii="Century Schoolbook" w:hAnsi="Century Schoolbook"/>
+          <w:i/>
+        </w:rPr>
+        <w:t>,</w:t>
+      </w:r>
+      <w:r>
+        <w:rPr>
+          <w:rFonts w:ascii="Century Schoolbook" w:hAnsi="Century Schoolbook"/>
+          <w:i/>
+        </w:rPr>
+        <w:t xml:space="preserve"> distance</w:t>
+      </w:r>
+      <w:r>
+        <w:rPr>
+          <w:rFonts w:ascii="Century Schoolbook" w:hAnsi="Century Schoolbook"/>
+        </w:rPr>
+        <w:t xml:space="preserve"> (distância da paragem que o passenger entra até à primeira paragem da viagem), </w:t>
+      </w:r>
+      <w:r>
+        <w:rPr>
+          <w:rFonts w:ascii="Century Schoolbook" w:hAnsi="Century Schoolbook"/>
+          <w:i/>
+        </w:rPr>
+        <w:t>initStop</w:t>
+      </w:r>
+      <w:r>
+        <w:rPr>
+          <w:rFonts w:ascii="Century Schoolbook" w:hAnsi="Century Schoolbook"/>
+          <w:i/>
+        </w:rPr>
+        <w:t xml:space="preserve"> </w:t>
+      </w:r>
+      <w:r>
+        <w:rPr>
+          <w:rFonts w:ascii="Century Schoolbook" w:hAnsi="Century Schoolbook"/>
+        </w:rPr>
+        <w:t xml:space="preserve">(primeira paragem do passenger) e </w:t>
+      </w:r>
+      <w:r>
+        <w:rPr>
+          <w:rFonts w:ascii="Century Schoolbook" w:hAnsi="Century Schoolbook"/>
+          <w:i/>
+        </w:rPr>
+        <w:t>endStop</w:t>
+      </w:r>
+      <w:r>
+        <w:rPr>
+          <w:rFonts w:ascii="Century Schoolbook" w:hAnsi="Century Schoolbook"/>
+          <w:i/>
+        </w:rPr>
+        <w:t xml:space="preserve"> </w:t>
+      </w:r>
+      <w:r>
+        <w:rPr>
+          <w:rFonts w:ascii="Century Schoolbook" w:hAnsi="Century Schoolbook"/>
+        </w:rPr>
+        <w:t>(código da ultima paragem do passenger).</w:t>
+      </w:r>
+      <w:r>
+        <w:rPr>
+          <w:rFonts w:ascii="Century Schoolbook" w:hAnsi="Century Schoolbook"/>
+        </w:rPr>
+        <w:br w:type="page"/>
       </w:r>
     </w:p>
     <w:p>
@@ -5501,7 +5397,8 @@
           <w:rFonts w:ascii="Century Schoolbook" w:hAnsi="Century Schoolbook"/>
           <w:b/>
         </w:rPr>
-        <w:t>Date</w:t>
+        <w:lastRenderedPageBreak/>
+        <w:t xml:space="preserve">Stop </w:t>
       </w:r>
     </w:p>
     <w:p>
@@ -5516,49 +5413,52 @@
         <w:rPr>
           <w:rFonts w:ascii="Century Schoolbook" w:hAnsi="Century Schoolbook"/>
         </w:rPr>
-        <w:t xml:space="preserve">Esta classe tem como atributos: </w:t>
-      </w:r>
-      <w:r>
-        <w:rPr>
-          <w:rFonts w:ascii="Century Schoolbook" w:hAnsi="Century Schoolbook"/>
-          <w:i/>
-        </w:rPr>
-        <w:t>day, month</w:t>
-      </w:r>
-      <w:r>
-        <w:rPr>
-          <w:rFonts w:ascii="Century Schoolbook" w:hAnsi="Century Schoolbook"/>
-        </w:rPr>
-        <w:t xml:space="preserve"> e </w:t>
-      </w:r>
-      <w:r>
-        <w:rPr>
-          <w:rFonts w:ascii="Century Schoolbook" w:hAnsi="Century Schoolbook"/>
-          <w:i/>
-        </w:rPr>
-        <w:t>year</w:t>
-      </w:r>
-      <w:r>
-        <w:rPr>
-          <w:rFonts w:ascii="Century Schoolbook" w:hAnsi="Century Schoolbook"/>
-        </w:rPr>
-        <w:t>.</w:t>
-      </w:r>
-    </w:p>
-    <w:p>
-      <w:pPr>
-        <w:jc w:val="both"/>
-        <w:rPr>
-          <w:rFonts w:ascii="Century Schoolbook" w:hAnsi="Century Schoolbook"/>
-          <w:b/>
-        </w:rPr>
-      </w:pPr>
-      <w:r>
-        <w:rPr>
-          <w:rFonts w:ascii="Century Schoolbook" w:hAnsi="Century Schoolbook"/>
-          <w:b/>
-        </w:rPr>
-        <w:t>Hour</w:t>
+        <w:t>Esta classe tem como atributos</w:t>
+      </w:r>
+      <w:r>
+        <w:rPr>
+          <w:rFonts w:ascii="Century Schoolbook" w:hAnsi="Century Schoolbook"/>
+        </w:rPr>
+        <w:t xml:space="preserve">: </w:t>
+      </w:r>
+      <w:r>
+        <w:rPr>
+          <w:rFonts w:ascii="Century Schoolbook" w:hAnsi="Century Schoolbook"/>
+          <w:i/>
+        </w:rPr>
+        <w:t>code</w:t>
+      </w:r>
+      <w:r>
+        <w:rPr>
+          <w:rFonts w:ascii="Century Schoolbook" w:hAnsi="Century Schoolbook"/>
+        </w:rPr>
+        <w:t xml:space="preserve"> (o código da paragem), </w:t>
+      </w:r>
+      <w:r>
+        <w:rPr>
+          <w:rFonts w:ascii="Century Schoolbook" w:hAnsi="Century Schoolbook"/>
+          <w:i/>
+        </w:rPr>
+        <w:t xml:space="preserve">availableSeats </w:t>
+      </w:r>
+      <w:r>
+        <w:rPr>
+          <w:rFonts w:ascii="Century Schoolbook" w:hAnsi="Century Schoolbook"/>
+        </w:rPr>
+        <w:t xml:space="preserve">(nº de lugares disponíveis na viatura, ou seja, passageiros que pode entrar nessa paragem) e </w:t>
+      </w:r>
+      <w:r>
+        <w:rPr>
+          <w:rFonts w:ascii="Century Schoolbook" w:hAnsi="Century Schoolbook"/>
+          <w:i/>
+        </w:rPr>
+        <w:t xml:space="preserve">passengers </w:t>
+      </w:r>
+      <w:r>
+        <w:rPr>
+          <w:rFonts w:ascii="Century Schoolbook" w:hAnsi="Century Schoolbook"/>
+        </w:rPr>
+        <w:t>(id dos passageiros que estão dentro da viatura nessa paragem).</w:t>
       </w:r>
     </w:p>
     <w:p>
@@ -5569,6 +5469,116 @@
           <w:rFonts w:ascii="Century Schoolbook" w:hAnsi="Century Schoolbook"/>
         </w:rPr>
       </w:pPr>
+    </w:p>
+    <w:p>
+      <w:pPr>
+        <w:jc w:val="both"/>
+        <w:rPr>
+          <w:rFonts w:ascii="Century Schoolbook" w:hAnsi="Century Schoolbook"/>
+          <w:b/>
+        </w:rPr>
+      </w:pPr>
+      <w:r>
+        <w:rPr>
+          <w:rFonts w:ascii="Century Schoolbook" w:hAnsi="Century Schoolbook"/>
+          <w:b/>
+        </w:rPr>
+        <w:t>Transactions</w:t>
+      </w:r>
+    </w:p>
+    <w:p>
+      <w:pPr>
+        <w:ind w:firstLine="708"/>
+        <w:jc w:val="both"/>
+        <w:rPr>
+          <w:rFonts w:ascii="Century Schoolbook" w:hAnsi="Century Schoolbook"/>
+        </w:rPr>
+      </w:pPr>
+      <w:r>
+        <w:rPr>
+          <w:rFonts w:ascii="Century Schoolbook" w:hAnsi="Century Schoolbook"/>
+        </w:rPr>
+        <w:t>Esta classe tem como atributos</w:t>
+      </w:r>
+      <w:r>
+        <w:rPr>
+          <w:rFonts w:ascii="Century Schoolbook" w:hAnsi="Century Schoolbook"/>
+        </w:rPr>
+        <w:t xml:space="preserve">: </w:t>
+      </w:r>
+      <w:r>
+        <w:rPr>
+          <w:rFonts w:ascii="Century Schoolbook" w:hAnsi="Century Schoolbook"/>
+          <w:i/>
+        </w:rPr>
+        <w:t>id</w:t>
+      </w:r>
+      <w:r>
+        <w:rPr>
+          <w:rFonts w:ascii="Century Schoolbook" w:hAnsi="Century Schoolbook"/>
+        </w:rPr>
+        <w:t xml:space="preserve"> (id do usuário relativo a esta transação), </w:t>
+      </w:r>
+      <w:r>
+        <w:rPr>
+          <w:rFonts w:ascii="Century Schoolbook" w:hAnsi="Century Schoolbook"/>
+          <w:i/>
+        </w:rPr>
+        <w:t xml:space="preserve">date </w:t>
+      </w:r>
+      <w:r>
+        <w:rPr>
+          <w:rFonts w:ascii="Century Schoolbook" w:hAnsi="Century Schoolbook"/>
+        </w:rPr>
+        <w:t xml:space="preserve">(dia da transação), </w:t>
+      </w:r>
+      <w:r>
+        <w:rPr>
+          <w:rFonts w:ascii="Century Schoolbook" w:hAnsi="Century Schoolbook"/>
+          <w:i/>
+        </w:rPr>
+        <w:t>value</w:t>
+      </w:r>
+      <w:r>
+        <w:rPr>
+          <w:rFonts w:ascii="Century Schoolbook" w:hAnsi="Century Schoolbook"/>
+        </w:rPr>
+        <w:t xml:space="preserve"> (valor transferido).</w:t>
+      </w:r>
+    </w:p>
+    <w:p>
+      <w:pPr>
+        <w:ind w:firstLine="708"/>
+        <w:jc w:val="both"/>
+        <w:rPr>
+          <w:rFonts w:ascii="Century Schoolbook" w:hAnsi="Century Schoolbook"/>
+        </w:rPr>
+      </w:pPr>
+    </w:p>
+    <w:p>
+      <w:pPr>
+        <w:jc w:val="both"/>
+        <w:rPr>
+          <w:rFonts w:ascii="Century Schoolbook" w:hAnsi="Century Schoolbook"/>
+          <w:b/>
+        </w:rPr>
+      </w:pPr>
+      <w:r>
+        <w:rPr>
+          <w:rFonts w:ascii="Century Schoolbook" w:hAnsi="Century Schoolbook"/>
+          <w:b/>
+        </w:rPr>
+        <w:t>Date</w:t>
+      </w:r>
+    </w:p>
+    <w:p>
+      <w:pPr>
+        <w:ind w:firstLine="708"/>
+        <w:jc w:val="both"/>
+        <w:rPr>
+          <w:rFonts w:ascii="Century Schoolbook" w:hAnsi="Century Schoolbook"/>
+        </w:rPr>
+      </w:pPr>
       <w:r>
         <w:rPr>
           <w:rFonts w:ascii="Century Schoolbook" w:hAnsi="Century Schoolbook"/>
@@ -5580,6 +5590,72 @@
           <w:rFonts w:ascii="Century Schoolbook" w:hAnsi="Century Schoolbook"/>
           <w:i/>
         </w:rPr>
+        <w:t>day, month</w:t>
+      </w:r>
+      <w:r>
+        <w:rPr>
+          <w:rFonts w:ascii="Century Schoolbook" w:hAnsi="Century Schoolbook"/>
+        </w:rPr>
+        <w:t xml:space="preserve"> e </w:t>
+      </w:r>
+      <w:r>
+        <w:rPr>
+          <w:rFonts w:ascii="Century Schoolbook" w:hAnsi="Century Schoolbook"/>
+          <w:i/>
+        </w:rPr>
+        <w:t>year</w:t>
+      </w:r>
+      <w:r>
+        <w:rPr>
+          <w:rFonts w:ascii="Century Schoolbook" w:hAnsi="Century Schoolbook"/>
+        </w:rPr>
+        <w:t>.</w:t>
+      </w:r>
+    </w:p>
+    <w:p>
+      <w:pPr>
+        <w:ind w:firstLine="708"/>
+        <w:jc w:val="both"/>
+        <w:rPr>
+          <w:rFonts w:ascii="Century Schoolbook" w:hAnsi="Century Schoolbook"/>
+        </w:rPr>
+      </w:pPr>
+    </w:p>
+    <w:p>
+      <w:pPr>
+        <w:jc w:val="both"/>
+        <w:rPr>
+          <w:rFonts w:ascii="Century Schoolbook" w:hAnsi="Century Schoolbook"/>
+          <w:b/>
+        </w:rPr>
+      </w:pPr>
+      <w:r>
+        <w:rPr>
+          <w:rFonts w:ascii="Century Schoolbook" w:hAnsi="Century Schoolbook"/>
+          <w:b/>
+        </w:rPr>
+        <w:t>Hour</w:t>
+      </w:r>
+    </w:p>
+    <w:p>
+      <w:pPr>
+        <w:ind w:firstLine="708"/>
+        <w:jc w:val="both"/>
+        <w:rPr>
+          <w:rFonts w:ascii="Century Schoolbook" w:hAnsi="Century Schoolbook"/>
+        </w:rPr>
+      </w:pPr>
+      <w:r>
+        <w:rPr>
+          <w:rFonts w:ascii="Century Schoolbook" w:hAnsi="Century Schoolbook"/>
+        </w:rPr>
+        <w:t xml:space="preserve">Esta classe tem como atributos: </w:t>
+      </w:r>
+      <w:r>
+        <w:rPr>
+          <w:rFonts w:ascii="Century Schoolbook" w:hAnsi="Century Schoolbook"/>
+          <w:i/>
+        </w:rPr>
         <w:t xml:space="preserve">hour </w:t>
       </w:r>
       <w:r>
@@ -5601,6 +5677,15 @@
         </w:rPr>
         <w:t>.</w:t>
       </w:r>
+    </w:p>
+    <w:p>
+      <w:pPr>
+        <w:ind w:firstLine="708"/>
+        <w:jc w:val="both"/>
+        <w:rPr>
+          <w:rFonts w:ascii="Century Schoolbook" w:hAnsi="Century Schoolbook"/>
+        </w:rPr>
+      </w:pPr>
     </w:p>
     <w:p>
       <w:pPr>
@@ -5791,6 +5876,16 @@
     </w:p>
     <w:p>
       <w:pPr>
+        <w:pStyle w:val="PargrafodaLista"/>
+        <w:jc w:val="both"/>
+        <w:rPr>
+          <w:rFonts w:ascii="Century Schoolbook" w:hAnsi="Century Schoolbook"/>
+          <w:i/>
+        </w:rPr>
+      </w:pPr>
+    </w:p>
+    <w:p>
+      <w:pPr>
         <w:jc w:val="both"/>
         <w:rPr>
           <w:rFonts w:ascii="Century Schoolbook" w:hAnsi="Century Schoolbook"/>
@@ -5842,6 +5937,16 @@
     </w:p>
     <w:p>
       <w:pPr>
+        <w:pStyle w:val="PargrafodaLista"/>
+        <w:jc w:val="both"/>
+        <w:rPr>
+          <w:rFonts w:ascii="Century Schoolbook" w:hAnsi="Century Schoolbook"/>
+          <w:i/>
+        </w:rPr>
+      </w:pPr>
+    </w:p>
+    <w:p>
+      <w:pPr>
         <w:jc w:val="both"/>
         <w:rPr>
           <w:rFonts w:ascii="Century Schoolbook" w:hAnsi="Century Schoolbook"/>
@@ -5904,6 +6009,15 @@
         </w:rPr>
         <w:t>] ; data ; hora de inicio ; hora de fim</w:t>
       </w:r>
+    </w:p>
+    <w:p>
+      <w:pPr>
+        <w:pStyle w:val="PargrafodaLista"/>
+        <w:rPr>
+          <w:rFonts w:ascii="Century Schoolbook" w:hAnsi="Century Schoolbook"/>
+          <w:i/>
+        </w:rPr>
+      </w:pPr>
     </w:p>
     <w:p>
       <w:pPr>
@@ -5958,6 +6072,16 @@
     </w:p>
     <w:p>
       <w:pPr>
+        <w:pStyle w:val="PargrafodaLista"/>
+        <w:jc w:val="both"/>
+        <w:rPr>
+          <w:rFonts w:ascii="Century Schoolbook" w:hAnsi="Century Schoolbook"/>
+          <w:i/>
+        </w:rPr>
+      </w:pPr>
+    </w:p>
+    <w:p>
+      <w:pPr>
         <w:jc w:val="both"/>
         <w:rPr>
           <w:rFonts w:ascii="Century Schoolbook" w:hAnsi="Century Schoolbook"/>
@@ -6015,6 +6139,16 @@
     </w:p>
     <w:p>
       <w:pPr>
+        <w:pStyle w:val="PargrafodaLista"/>
+        <w:jc w:val="both"/>
+        <w:rPr>
+          <w:rFonts w:ascii="Century Schoolbook" w:hAnsi="Century Schoolbook"/>
+          <w:i/>
+        </w:rPr>
+      </w:pPr>
+    </w:p>
+    <w:p>
+      <w:pPr>
         <w:jc w:val="both"/>
         <w:rPr>
           <w:rFonts w:ascii="Century Schoolbook" w:hAnsi="Century Schoolbook"/>
@@ -6071,6 +6205,16 @@
     </w:p>
     <w:p>
       <w:pPr>
+        <w:pStyle w:val="PargrafodaLista"/>
+        <w:rPr>
+          <w:rFonts w:ascii="Century Schoolbook" w:hAnsi="Century Schoolbook"/>
+          <w:b/>
+          <w:i/>
+        </w:rPr>
+      </w:pPr>
+    </w:p>
+    <w:p>
+      <w:pPr>
         <w:rPr>
           <w:rFonts w:ascii="Century Schoolbook" w:hAnsi="Century Schoolbook"/>
           <w:b/>
@@ -6172,6 +6316,21 @@
       <w:pPr>
         <w:rPr>
           <w:rFonts w:ascii="Century Schoolbook" w:hAnsi="Century Schoolbook"/>
+          <w:i/>
+        </w:rPr>
+      </w:pPr>
+      <w:r>
+        <w:rPr>
+          <w:rFonts w:ascii="Century Schoolbook" w:hAnsi="Century Schoolbook"/>
+          <w:i/>
+        </w:rPr>
+        <w:br w:type="page"/>
+      </w:r>
+    </w:p>
+    <w:p>
+      <w:pPr>
+        <w:rPr>
+          <w:rFonts w:ascii="Century Schoolbook" w:hAnsi="Century Schoolbook"/>
           <w:b/>
         </w:rPr>
       </w:pPr>
@@ -6180,6 +6339,7 @@
           <w:rFonts w:ascii="Century Schoolbook" w:hAnsi="Century Schoolbook"/>
           <w:b/>
         </w:rPr>
+        <w:lastRenderedPageBreak/>
         <w:t>Distances.txt</w:t>
       </w:r>
     </w:p>
@@ -6234,20 +6394,6 @@
       <w:pPr>
         <w:rPr>
           <w:rFonts w:ascii="Century Schoolbook" w:hAnsi="Century Schoolbook"/>
-        </w:rPr>
-      </w:pPr>
-    </w:p>
-    <w:p>
-      <w:pPr>
-        <w:rPr>
-          <w:rFonts w:ascii="Century Schoolbook" w:hAnsi="Century Schoolbook"/>
-        </w:rPr>
-      </w:pPr>
-    </w:p>
-    <w:p>
-      <w:pPr>
-        <w:rPr>
-          <w:rFonts w:ascii="Century Schoolbook" w:hAnsi="Century Schoolbook"/>
           <w:b/>
         </w:rPr>
       </w:pPr>
@@ -6256,7 +6402,6 @@
           <w:rFonts w:ascii="Century Schoolbook" w:hAnsi="Century Schoolbook"/>
           <w:b/>
         </w:rPr>
-        <w:lastRenderedPageBreak/>
         <w:t>Vehicles.txt</w:t>
       </w:r>
     </w:p>
@@ -6305,6 +6450,15 @@
         <w:rPr>
           <w:rFonts w:ascii="Century Schoolbook" w:hAnsi="Century Schoolbook"/>
           <w:b/>
+          <w:i/>
+        </w:rPr>
+      </w:pPr>
+    </w:p>
+    <w:p>
+      <w:pPr>
+        <w:rPr>
+          <w:rFonts w:ascii="Century Schoolbook" w:hAnsi="Century Schoolbook"/>
+          <w:b/>
         </w:rPr>
       </w:pPr>
       <w:r>
@@ -6548,14 +6702,83 @@
         <w:rPr>
           <w:rFonts w:ascii="Century Schoolbook" w:hAnsi="Century Schoolbook"/>
         </w:rPr>
-        <w:t xml:space="preserve">, na qual pode: ver a informação dos carros que tem alugados, alugar um novo carro, remover, passar um carro para nome de outro user, isto é, podemos ver esta funcionalidade como uma espécie de troca de dono do carro, na qual o user diz que carro que dar e a </w:t>
-      </w:r>
-      <w:r>
-        <w:rPr>
-          <w:rFonts w:ascii="Century Schoolbook" w:hAnsi="Century Schoolbook"/>
-        </w:rPr>
-        <w:t>quem, ficando no fim sem o carro respetivo, que passou a ser do user escolhido. Pode também pesquisar os carros presentes na árvore binária de pesquisa, podendo ver toda a informação dos mesmos.</w:t>
-      </w:r>
+        <w:t xml:space="preserve">, na qual pode: ver a informação dos carros que tem alugados, alugar um novo carro, remover, passar um carro para nome de outro </w:t>
+      </w:r>
+      <w:r>
+        <w:rPr>
+          <w:rFonts w:ascii="Century Schoolbook" w:hAnsi="Century Schoolbook"/>
+          <w:i/>
+        </w:rPr>
+        <w:t>user</w:t>
+      </w:r>
+      <w:r>
+        <w:rPr>
+          <w:rFonts w:ascii="Century Schoolbook" w:hAnsi="Century Schoolbook"/>
+        </w:rPr>
+        <w:t xml:space="preserve">, isto é, podemos ver esta funcionalidade como uma espécie de troca de dono do carro, na qual o </w:t>
+      </w:r>
+      <w:r>
+        <w:rPr>
+          <w:rFonts w:ascii="Century Schoolbook" w:hAnsi="Century Schoolbook"/>
+          <w:i/>
+        </w:rPr>
+        <w:t>user</w:t>
+      </w:r>
+      <w:r>
+        <w:rPr>
+          <w:rFonts w:ascii="Century Schoolbook" w:hAnsi="Century Schoolbook"/>
+        </w:rPr>
+        <w:t xml:space="preserve"> diz que carro que dar e a </w:t>
+      </w:r>
+      <w:r>
+        <w:rPr>
+          <w:rFonts w:ascii="Century Schoolbook" w:hAnsi="Century Schoolbook"/>
+        </w:rPr>
+        <w:t xml:space="preserve">quem, ficando no fim sem o carro respetivo, que passou a ser do </w:t>
+      </w:r>
+      <w:r>
+        <w:rPr>
+          <w:rFonts w:ascii="Century Schoolbook" w:hAnsi="Century Schoolbook"/>
+          <w:i/>
+        </w:rPr>
+        <w:t>user</w:t>
+      </w:r>
+      <w:r>
+        <w:rPr>
+          <w:rFonts w:ascii="Century Schoolbook" w:hAnsi="Century Schoolbook"/>
+        </w:rPr>
+        <w:t xml:space="preserve"> escolhido. Pode também pesquisar os carros presentes na árvore binária de pesquisa, podendo ver toda a informação dos mesmos.</w:t>
+      </w:r>
+    </w:p>
+    <w:p>
+      <w:pPr>
+        <w:ind w:firstLine="708"/>
+        <w:jc w:val="both"/>
+        <w:rPr>
+          <w:rFonts w:ascii="Century Schoolbook" w:hAnsi="Century Schoolbook"/>
+        </w:rPr>
+      </w:pPr>
+      <w:r>
+        <w:rPr>
+          <w:rFonts w:ascii="Century Schoolbook" w:hAnsi="Century Schoolbook"/>
+        </w:rPr>
+        <w:t xml:space="preserve">Visto agora cada driver ter carros associados, a funcionalidade </w:t>
+      </w:r>
+      <w:r>
+        <w:rPr>
+          <w:rFonts w:ascii="Century Schoolbook" w:hAnsi="Century Schoolbook"/>
+          <w:b/>
+        </w:rPr>
+        <w:t>Create Trip</w:t>
+      </w:r>
+      <w:r>
+        <w:rPr>
+          <w:rFonts w:ascii="Century Schoolbook" w:hAnsi="Century Schoolbook"/>
+        </w:rPr>
+        <w:t xml:space="preserve"> teve que ser alterada, de modo a que só é possível criar uma viagem se o utilizador tiver pelo menos um carro associado, e caso tenha mais que um, terá que escolher qual quer utilizar.</w:t>
+      </w:r>
+      <w:bookmarkStart w:id="0" w:name="_GoBack"/>
+      <w:bookmarkEnd w:id="0"/>
     </w:p>
     <w:p>
       <w:pPr>
@@ -6993,7 +7216,7 @@
 </file>
 
 <file path=word/endnotes.xml><?xml version="1.0" encoding="utf-8"?>
-<w:endnotes xmlns:wpc="http://schemas.microsoft.com/office/word/2010/wordprocessingCanvas" xmlns:mc="http://schemas.openxmlformats.org/markup-compatibility/2006" xmlns:o="urn:schemas-microsoft-com:office:office" xmlns:r="http://schemas.openxmlformats.org/officeDocument/2006/relationships" xmlns:m="http://schemas.openxmlformats.org/officeDocument/2006/math" xmlns:v="urn:schemas-microsoft-com:vml" xmlns:wp14="http://schemas.microsoft.com/office/word/2010/wordprocessingDrawing" xmlns:wp="http://schemas.openxmlformats.org/drawingml/2006/wordprocessingDrawing" xmlns:w10="urn:schemas-microsoft-com:office:word" xmlns:w="http://schemas.openxmlformats.org/wordprocessingml/2006/main" xmlns:w14="http://schemas.microsoft.com/office/word/2010/wordml" xmlns:w15="http://schemas.microsoft.com/office/word/2012/wordml" xmlns:wpg="http://schemas.microsoft.com/office/word/2010/wordprocessingGroup" xmlns:wpi="http://schemas.microsoft.com/office/word/2010/wordprocessingInk" xmlns:wne="http://schemas.microsoft.com/office/word/2006/wordml" xmlns:wps="http://schemas.microsoft.com/office/word/2010/wordprocessingShape" mc:Ignorable="w14 w15 wp14">
+<w:endnotes xmlns:wpc="http://schemas.microsoft.com/office/word/2010/wordprocessingCanvas" xmlns:cx="http://schemas.microsoft.com/office/drawing/2014/chartex" xmlns:cx1="http://schemas.microsoft.com/office/drawing/2015/9/8/chartex" xmlns:cx2="http://schemas.microsoft.com/office/drawing/2015/10/21/chartex" xmlns:cx3="http://schemas.microsoft.com/office/drawing/2016/5/9/chartex" xmlns:cx4="http://schemas.microsoft.com/office/drawing/2016/5/10/chartex" xmlns:cx5="http://schemas.microsoft.com/office/drawing/2016/5/11/chartex" xmlns:mc="http://schemas.openxmlformats.org/markup-compatibility/2006" xmlns:o="urn:schemas-microsoft-com:office:office" xmlns:r="http://schemas.openxmlformats.org/officeDocument/2006/relationships" xmlns:m="http://schemas.openxmlformats.org/officeDocument/2006/math" xmlns:v="urn:schemas-microsoft-com:vml" xmlns:wp14="http://schemas.microsoft.com/office/word/2010/wordprocessingDrawing" xmlns:wp="http://schemas.openxmlformats.org/drawingml/2006/wordprocessingDrawing" xmlns:w10="urn:schemas-microsoft-com:office:word" xmlns:w="http://schemas.openxmlformats.org/wordprocessingml/2006/main" xmlns:w14="http://schemas.microsoft.com/office/word/2010/wordml" xmlns:w15="http://schemas.microsoft.com/office/word/2012/wordml" xmlns:w16se="http://schemas.microsoft.com/office/word/2015/wordml/symex" xmlns:wpg="http://schemas.microsoft.com/office/word/2010/wordprocessingGroup" xmlns:wpi="http://schemas.microsoft.com/office/word/2010/wordprocessingInk" xmlns:wne="http://schemas.microsoft.com/office/word/2006/wordml" xmlns:wps="http://schemas.microsoft.com/office/word/2010/wordprocessingShape" mc:Ignorable="w14 w15 w16se wp14">
   <w:endnote w:type="separator" w:id="-1">
     <w:p>
       <w:pPr>
@@ -7018,7 +7241,7 @@
 </file>
 
 <file path=word/footer1.xml><?xml version="1.0" encoding="utf-8"?>
-<w:ftr xmlns:wpc="http://schemas.microsoft.com/office/word/2010/wordprocessingCanvas" xmlns:mc="http://schemas.openxmlformats.org/markup-compatibility/2006" xmlns:o="urn:schemas-microsoft-com:office:office" xmlns:r="http://schemas.openxmlformats.org/officeDocument/2006/relationships" xmlns:m="http://schemas.openxmlformats.org/officeDocument/2006/math" xmlns:v="urn:schemas-microsoft-com:vml" xmlns:wp14="http://schemas.microsoft.com/office/word/2010/wordprocessingDrawing" xmlns:wp="http://schemas.openxmlformats.org/drawingml/2006/wordprocessingDrawing" xmlns:w10="urn:schemas-microsoft-com:office:word" xmlns:w="http://schemas.openxmlformats.org/wordprocessingml/2006/main" xmlns:w14="http://schemas.microsoft.com/office/word/2010/wordml" xmlns:w15="http://schemas.microsoft.com/office/word/2012/wordml" xmlns:wpg="http://schemas.microsoft.com/office/word/2010/wordprocessingGroup" xmlns:wpi="http://schemas.microsoft.com/office/word/2010/wordprocessingInk" xmlns:wne="http://schemas.microsoft.com/office/word/2006/wordml" xmlns:wps="http://schemas.microsoft.com/office/word/2010/wordprocessingShape" mc:Ignorable="w14 w15 wp14">
+<w:ftr xmlns:wpc="http://schemas.microsoft.com/office/word/2010/wordprocessingCanvas" xmlns:cx="http://schemas.microsoft.com/office/drawing/2014/chartex" xmlns:cx1="http://schemas.microsoft.com/office/drawing/2015/9/8/chartex" xmlns:cx2="http://schemas.microsoft.com/office/drawing/2015/10/21/chartex" xmlns:cx3="http://schemas.microsoft.com/office/drawing/2016/5/9/chartex" xmlns:cx4="http://schemas.microsoft.com/office/drawing/2016/5/10/chartex" xmlns:cx5="http://schemas.microsoft.com/office/drawing/2016/5/11/chartex" xmlns:mc="http://schemas.openxmlformats.org/markup-compatibility/2006" xmlns:o="urn:schemas-microsoft-com:office:office" xmlns:r="http://schemas.openxmlformats.org/officeDocument/2006/relationships" xmlns:m="http://schemas.openxmlformats.org/officeDocument/2006/math" xmlns:v="urn:schemas-microsoft-com:vml" xmlns:wp14="http://schemas.microsoft.com/office/word/2010/wordprocessingDrawing" xmlns:wp="http://schemas.openxmlformats.org/drawingml/2006/wordprocessingDrawing" xmlns:w10="urn:schemas-microsoft-com:office:word" xmlns:w="http://schemas.openxmlformats.org/wordprocessingml/2006/main" xmlns:w14="http://schemas.microsoft.com/office/word/2010/wordml" xmlns:w15="http://schemas.microsoft.com/office/word/2012/wordml" xmlns:w16se="http://schemas.microsoft.com/office/word/2015/wordml/symex" xmlns:wpg="http://schemas.microsoft.com/office/word/2010/wordprocessingGroup" xmlns:wpi="http://schemas.microsoft.com/office/word/2010/wordprocessingInk" xmlns:wne="http://schemas.microsoft.com/office/word/2006/wordml" xmlns:wps="http://schemas.microsoft.com/office/word/2010/wordprocessingShape" mc:Ignorable="w14 w15 w16se wp14">
   <w:sdt>
     <w:sdtPr>
       <w:rPr>
@@ -7069,7 +7292,7 @@
             <w:rFonts w:ascii="Century Schoolbook" w:hAnsi="Century Schoolbook"/>
             <w:noProof/>
           </w:rPr>
-          <w:t>4</w:t>
+          <w:t>11</w:t>
         </w:r>
         <w:r>
           <w:rPr>
@@ -7095,7 +7318,7 @@
 </file>
 
 <file path=word/footer2.xml><?xml version="1.0" encoding="utf-8"?>
-<w:ftr xmlns:wpc="http://schemas.microsoft.com/office/word/2010/wordprocessingCanvas" xmlns:mc="http://schemas.openxmlformats.org/markup-compatibility/2006" xmlns:o="urn:schemas-microsoft-com:office:office" xmlns:r="http://schemas.openxmlformats.org/officeDocument/2006/relationships" xmlns:m="http://schemas.openxmlformats.org/officeDocument/2006/math" xmlns:v="urn:schemas-microsoft-com:vml" xmlns:wp14="http://schemas.microsoft.com/office/word/2010/wordprocessingDrawing" xmlns:wp="http://schemas.openxmlformats.org/drawingml/2006/wordprocessingDrawing" xmlns:w10="urn:schemas-microsoft-com:office:word" xmlns:w="http://schemas.openxmlformats.org/wordprocessingml/2006/main" xmlns:w14="http://schemas.microsoft.com/office/word/2010/wordml" xmlns:w15="http://schemas.microsoft.com/office/word/2012/wordml" xmlns:wpg="http://schemas.microsoft.com/office/word/2010/wordprocessingGroup" xmlns:wpi="http://schemas.microsoft.com/office/word/2010/wordprocessingInk" xmlns:wne="http://schemas.microsoft.com/office/word/2006/wordml" xmlns:wps="http://schemas.microsoft.com/office/word/2010/wordprocessingShape" mc:Ignorable="w14 w15 wp14">
+<w:ftr xmlns:wpc="http://schemas.microsoft.com/office/word/2010/wordprocessingCanvas" xmlns:cx="http://schemas.microsoft.com/office/drawing/2014/chartex" xmlns:cx1="http://schemas.microsoft.com/office/drawing/2015/9/8/chartex" xmlns:cx2="http://schemas.microsoft.com/office/drawing/2015/10/21/chartex" xmlns:cx3="http://schemas.microsoft.com/office/drawing/2016/5/9/chartex" xmlns:cx4="http://schemas.microsoft.com/office/drawing/2016/5/10/chartex" xmlns:cx5="http://schemas.microsoft.com/office/drawing/2016/5/11/chartex" xmlns:mc="http://schemas.openxmlformats.org/markup-compatibility/2006" xmlns:o="urn:schemas-microsoft-com:office:office" xmlns:r="http://schemas.openxmlformats.org/officeDocument/2006/relationships" xmlns:m="http://schemas.openxmlformats.org/officeDocument/2006/math" xmlns:v="urn:schemas-microsoft-com:vml" xmlns:wp14="http://schemas.microsoft.com/office/word/2010/wordprocessingDrawing" xmlns:wp="http://schemas.openxmlformats.org/drawingml/2006/wordprocessingDrawing" xmlns:w10="urn:schemas-microsoft-com:office:word" xmlns:w="http://schemas.openxmlformats.org/wordprocessingml/2006/main" xmlns:w14="http://schemas.microsoft.com/office/word/2010/wordml" xmlns:w15="http://schemas.microsoft.com/office/word/2012/wordml" xmlns:w16se="http://schemas.microsoft.com/office/word/2015/wordml/symex" xmlns:wpg="http://schemas.microsoft.com/office/word/2010/wordprocessingGroup" xmlns:wpi="http://schemas.microsoft.com/office/word/2010/wordprocessingInk" xmlns:wne="http://schemas.microsoft.com/office/word/2006/wordml" xmlns:wps="http://schemas.microsoft.com/office/word/2010/wordprocessingShape" mc:Ignorable="w14 w15 w16se wp14">
   <w:p>
     <w:pPr>
       <w:pStyle w:val="Rodap"/>
@@ -7171,7 +7394,7 @@
             </wp:anchor>
           </w:drawing>
         </mc:Choice>
-        <mc:Fallback xmlns:cx="http://schemas.microsoft.com/office/drawing/2014/chartex" xmlns:cx1="http://schemas.microsoft.com/office/drawing/2015/9/8/chartex" xmlns:cx2="http://schemas.microsoft.com/office/drawing/2015/10/21/chartex" xmlns:cx3="http://schemas.microsoft.com/office/drawing/2016/5/9/chartex" xmlns:cx4="http://schemas.microsoft.com/office/drawing/2016/5/10/chartex" xmlns:cx5="http://schemas.microsoft.com/office/drawing/2016/5/11/chartex" xmlns:w16se="http://schemas.microsoft.com/office/word/2015/wordml/symex">
+        <mc:Fallback>
           <w:pict>
             <v:rect w14:anchorId="3B3F08BB" id="Retângulo 5" o:spid="_x0000_s1026" style="position:absolute;margin-left:0;margin-top:-.55pt;width:595.85pt;height:12.4pt;z-index:251663360;visibility:visible;mso-wrap-style:square;mso-height-percent:0;mso-wrap-distance-left:9pt;mso-wrap-distance-top:0;mso-wrap-distance-right:9pt;mso-wrap-distance-bottom:0;mso-position-horizontal:left;mso-position-horizontal-relative:page;mso-position-vertical:absolute;mso-position-vertical-relative:text;mso-height-percent:0;mso-height-relative:margin;v-text-anchor:middle" o:gfxdata="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" fillcolor="#a83520" stroked="f" strokeweight="1pt">
               <w10:wrap anchorx="page"/>
@@ -7185,7 +7408,7 @@
 </file>
 
 <file path=word/footnotes.xml><?xml version="1.0" encoding="utf-8"?>
-<w:footnotes xmlns:wpc="http://schemas.microsoft.com/office/word/2010/wordprocessingCanvas" xmlns:mc="http://schemas.openxmlformats.org/markup-compatibility/2006" xmlns:o="urn:schemas-microsoft-com:office:office" xmlns:r="http://schemas.openxmlformats.org/officeDocument/2006/relationships" xmlns:m="http://schemas.openxmlformats.org/officeDocument/2006/math" xmlns:v="urn:schemas-microsoft-com:vml" xmlns:wp14="http://schemas.microsoft.com/office/word/2010/wordprocessingDrawing" xmlns:wp="http://schemas.openxmlformats.org/drawingml/2006/wordprocessingDrawing" xmlns:w10="urn:schemas-microsoft-com:office:word" xmlns:w="http://schemas.openxmlformats.org/wordprocessingml/2006/main" xmlns:w14="http://schemas.microsoft.com/office/word/2010/wordml" xmlns:w15="http://schemas.microsoft.com/office/word/2012/wordml" xmlns:wpg="http://schemas.microsoft.com/office/word/2010/wordprocessingGroup" xmlns:wpi="http://schemas.microsoft.com/office/word/2010/wordprocessingInk" xmlns:wne="http://schemas.microsoft.com/office/word/2006/wordml" xmlns:wps="http://schemas.microsoft.com/office/word/2010/wordprocessingShape" mc:Ignorable="w14 w15 wp14">
+<w:footnotes xmlns:wpc="http://schemas.microsoft.com/office/word/2010/wordprocessingCanvas" xmlns:cx="http://schemas.microsoft.com/office/drawing/2014/chartex" xmlns:cx1="http://schemas.microsoft.com/office/drawing/2015/9/8/chartex" xmlns:cx2="http://schemas.microsoft.com/office/drawing/2015/10/21/chartex" xmlns:cx3="http://schemas.microsoft.com/office/drawing/2016/5/9/chartex" xmlns:cx4="http://schemas.microsoft.com/office/drawing/2016/5/10/chartex" xmlns:cx5="http://schemas.microsoft.com/office/drawing/2016/5/11/chartex" xmlns:mc="http://schemas.openxmlformats.org/markup-compatibility/2006" xmlns:o="urn:schemas-microsoft-com:office:office" xmlns:r="http://schemas.openxmlformats.org/officeDocument/2006/relationships" xmlns:m="http://schemas.openxmlformats.org/officeDocument/2006/math" xmlns:v="urn:schemas-microsoft-com:vml" xmlns:wp14="http://schemas.microsoft.com/office/word/2010/wordprocessingDrawing" xmlns:wp="http://schemas.openxmlformats.org/drawingml/2006/wordprocessingDrawing" xmlns:w10="urn:schemas-microsoft-com:office:word" xmlns:w="http://schemas.openxmlformats.org/wordprocessingml/2006/main" xmlns:w14="http://schemas.microsoft.com/office/word/2010/wordml" xmlns:w15="http://schemas.microsoft.com/office/word/2012/wordml" xmlns:w16se="http://schemas.microsoft.com/office/word/2015/wordml/symex" xmlns:wpg="http://schemas.microsoft.com/office/word/2010/wordprocessingGroup" xmlns:wpi="http://schemas.microsoft.com/office/word/2010/wordprocessingInk" xmlns:wne="http://schemas.microsoft.com/office/word/2006/wordml" xmlns:wps="http://schemas.microsoft.com/office/word/2010/wordprocessingShape" mc:Ignorable="w14 w15 w16se wp14">
   <w:footnote w:type="separator" w:id="-1">
     <w:p>
       <w:pPr>
@@ -7210,7 +7433,7 @@
 </file>
 
 <file path=word/header1.xml><?xml version="1.0" encoding="utf-8"?>
-<w:hdr xmlns:wpc="http://schemas.microsoft.com/office/word/2010/wordprocessingCanvas" xmlns:mc="http://schemas.openxmlformats.org/markup-compatibility/2006" xmlns:o="urn:schemas-microsoft-com:office:office" xmlns:r="http://schemas.openxmlformats.org/officeDocument/2006/relationships" xmlns:m="http://schemas.openxmlformats.org/officeDocument/2006/math" xmlns:v="urn:schemas-microsoft-com:vml" xmlns:wp14="http://schemas.microsoft.com/office/word/2010/wordprocessingDrawing" xmlns:wp="http://schemas.openxmlformats.org/drawingml/2006/wordprocessingDrawing" xmlns:w10="urn:schemas-microsoft-com:office:word" xmlns:w="http://schemas.openxmlformats.org/wordprocessingml/2006/main" xmlns:w14="http://schemas.microsoft.com/office/word/2010/wordml" xmlns:w15="http://schemas.microsoft.com/office/word/2012/wordml" xmlns:wpg="http://schemas.microsoft.com/office/word/2010/wordprocessingGroup" xmlns:wpi="http://schemas.microsoft.com/office/word/2010/wordprocessingInk" xmlns:wne="http://schemas.microsoft.com/office/word/2006/wordml" xmlns:wps="http://schemas.microsoft.com/office/word/2010/wordprocessingShape" mc:Ignorable="w14 w15 wp14">
+<w:hdr xmlns:wpc="http://schemas.microsoft.com/office/word/2010/wordprocessingCanvas" xmlns:cx="http://schemas.microsoft.com/office/drawing/2014/chartex" xmlns:cx1="http://schemas.microsoft.com/office/drawing/2015/9/8/chartex" xmlns:cx2="http://schemas.microsoft.com/office/drawing/2015/10/21/chartex" xmlns:cx3="http://schemas.microsoft.com/office/drawing/2016/5/9/chartex" xmlns:cx4="http://schemas.microsoft.com/office/drawing/2016/5/10/chartex" xmlns:cx5="http://schemas.microsoft.com/office/drawing/2016/5/11/chartex" xmlns:mc="http://schemas.openxmlformats.org/markup-compatibility/2006" xmlns:o="urn:schemas-microsoft-com:office:office" xmlns:r="http://schemas.openxmlformats.org/officeDocument/2006/relationships" xmlns:m="http://schemas.openxmlformats.org/officeDocument/2006/math" xmlns:v="urn:schemas-microsoft-com:vml" xmlns:wp14="http://schemas.microsoft.com/office/word/2010/wordprocessingDrawing" xmlns:wp="http://schemas.openxmlformats.org/drawingml/2006/wordprocessingDrawing" xmlns:w10="urn:schemas-microsoft-com:office:word" xmlns:w="http://schemas.openxmlformats.org/wordprocessingml/2006/main" xmlns:w14="http://schemas.microsoft.com/office/word/2010/wordml" xmlns:w15="http://schemas.microsoft.com/office/word/2012/wordml" xmlns:w16se="http://schemas.microsoft.com/office/word/2015/wordml/symex" xmlns:wpg="http://schemas.microsoft.com/office/word/2010/wordprocessingGroup" xmlns:wpi="http://schemas.microsoft.com/office/word/2010/wordprocessingInk" xmlns:wne="http://schemas.microsoft.com/office/word/2006/wordml" xmlns:wps="http://schemas.microsoft.com/office/word/2010/wordprocessingShape" mc:Ignorable="w14 w15 w16se wp14">
   <w:p>
     <w:pPr>
       <w:pStyle w:val="Cabealho"/>
@@ -7286,7 +7509,7 @@
             </wp:anchor>
           </w:drawing>
         </mc:Choice>
-        <mc:Fallback xmlns:cx="http://schemas.microsoft.com/office/drawing/2014/chartex" xmlns:cx1="http://schemas.microsoft.com/office/drawing/2015/9/8/chartex" xmlns:cx2="http://schemas.microsoft.com/office/drawing/2015/10/21/chartex" xmlns:cx3="http://schemas.microsoft.com/office/drawing/2016/5/9/chartex" xmlns:cx4="http://schemas.microsoft.com/office/drawing/2016/5/10/chartex" xmlns:cx5="http://schemas.microsoft.com/office/drawing/2016/5/11/chartex" xmlns:w16se="http://schemas.microsoft.com/office/word/2015/wordml/symex">
+        <mc:Fallback>
           <w:pict>
             <v:rect w14:anchorId="31549943" id="Retângulo 6" o:spid="_x0000_s1026" style="position:absolute;margin-left:544.65pt;margin-top:-2.8pt;width:595.85pt;height:12.4pt;z-index:251665408;visibility:visible;mso-wrap-style:square;mso-height-percent:0;mso-wrap-distance-left:9pt;mso-wrap-distance-top:0;mso-wrap-distance-right:9pt;mso-wrap-distance-bottom:0;mso-position-horizontal:right;mso-position-horizontal-relative:page;mso-position-vertical:absolute;mso-position-vertical-relative:text;mso-height-percent:0;mso-height-relative:margin;v-text-anchor:middle" o:gfxdata="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" fillcolor="#a83520" stroked="f" strokeweight="1pt">
               <w10:wrap anchorx="page"/>
@@ -7300,7 +7523,7 @@
 </file>
 
 <file path=word/numbering.xml><?xml version="1.0" encoding="utf-8"?>
-<w:numbering xmlns:wpc="http://schemas.microsoft.com/office/word/2010/wordprocessingCanvas" xmlns:mc="http://schemas.openxmlformats.org/markup-compatibility/2006" xmlns:o="urn:schemas-microsoft-com:office:office" xmlns:r="http://schemas.openxmlformats.org/officeDocument/2006/relationships" xmlns:m="http://schemas.openxmlformats.org/officeDocument/2006/math" xmlns:v="urn:schemas-microsoft-com:vml" xmlns:wp14="http://schemas.microsoft.com/office/word/2010/wordprocessingDrawing" xmlns:wp="http://schemas.openxmlformats.org/drawingml/2006/wordprocessingDrawing" xmlns:w10="urn:schemas-microsoft-com:office:word" xmlns:w="http://schemas.openxmlformats.org/wordprocessingml/2006/main" xmlns:w14="http://schemas.microsoft.com/office/word/2010/wordml" xmlns:w15="http://schemas.microsoft.com/office/word/2012/wordml" xmlns:wpg="http://schemas.microsoft.com/office/word/2010/wordprocessingGroup" xmlns:wpi="http://schemas.microsoft.com/office/word/2010/wordprocessingInk" xmlns:wne="http://schemas.microsoft.com/office/word/2006/wordml" xmlns:wps="http://schemas.microsoft.com/office/word/2010/wordprocessingShape" mc:Ignorable="w14 w15 wp14">
+<w:numbering xmlns:wpc="http://schemas.microsoft.com/office/word/2010/wordprocessingCanvas" xmlns:cx="http://schemas.microsoft.com/office/drawing/2014/chartex" xmlns:cx1="http://schemas.microsoft.com/office/drawing/2015/9/8/chartex" xmlns:cx2="http://schemas.microsoft.com/office/drawing/2015/10/21/chartex" xmlns:cx3="http://schemas.microsoft.com/office/drawing/2016/5/9/chartex" xmlns:cx4="http://schemas.microsoft.com/office/drawing/2016/5/10/chartex" xmlns:cx5="http://schemas.microsoft.com/office/drawing/2016/5/11/chartex" xmlns:mc="http://schemas.openxmlformats.org/markup-compatibility/2006" xmlns:o="urn:schemas-microsoft-com:office:office" xmlns:r="http://schemas.openxmlformats.org/officeDocument/2006/relationships" xmlns:m="http://schemas.openxmlformats.org/officeDocument/2006/math" xmlns:v="urn:schemas-microsoft-com:vml" xmlns:wp14="http://schemas.microsoft.com/office/word/2010/wordprocessingDrawing" xmlns:wp="http://schemas.openxmlformats.org/drawingml/2006/wordprocessingDrawing" xmlns:w10="urn:schemas-microsoft-com:office:word" xmlns:w="http://schemas.openxmlformats.org/wordprocessingml/2006/main" xmlns:w14="http://schemas.microsoft.com/office/word/2010/wordml" xmlns:w15="http://schemas.microsoft.com/office/word/2012/wordml" xmlns:w16se="http://schemas.microsoft.com/office/word/2015/wordml/symex" xmlns:wpg="http://schemas.microsoft.com/office/word/2010/wordprocessingGroup" xmlns:wpi="http://schemas.microsoft.com/office/word/2010/wordprocessingInk" xmlns:wne="http://schemas.microsoft.com/office/word/2006/wordml" xmlns:wps="http://schemas.microsoft.com/office/word/2010/wordprocessingShape" mc:Ignorable="w14 w15 w16se wp14">
   <w:abstractNum w:abstractNumId="0" w15:restartNumberingAfterBreak="0">
     <w:nsid w:val="4751249F"/>
     <w:multiLevelType w:val="multilevel"/>
@@ -7745,7 +7968,7 @@
 </file>
 
 <file path=word/styles.xml><?xml version="1.0" encoding="utf-8"?>
-<w:styles xmlns:mc="http://schemas.openxmlformats.org/markup-compatibility/2006" xmlns:r="http://schemas.openxmlformats.org/officeDocument/2006/relationships" xmlns:w="http://schemas.openxmlformats.org/wordprocessingml/2006/main" xmlns:w14="http://schemas.microsoft.com/office/word/2010/wordml" xmlns:w15="http://schemas.microsoft.com/office/word/2012/wordml" mc:Ignorable="w14 w15">
+<w:styles xmlns:mc="http://schemas.openxmlformats.org/markup-compatibility/2006" xmlns:r="http://schemas.openxmlformats.org/officeDocument/2006/relationships" xmlns:w="http://schemas.openxmlformats.org/wordprocessingml/2006/main" xmlns:w14="http://schemas.microsoft.com/office/word/2010/wordml" xmlns:w15="http://schemas.microsoft.com/office/word/2012/wordml" xmlns:w16se="http://schemas.microsoft.com/office/word/2015/wordml/symex" mc:Ignorable="w14 w15 w16se">
   <w:docDefaults>
     <w:rPrDefault>
       <w:rPr>
@@ -7761,7 +7984,7 @@
       </w:pPr>
     </w:pPrDefault>
   </w:docDefaults>
-  <w:latentStyles w:defLockedState="0" w:defUIPriority="99" w:defSemiHidden="0" w:defUnhideWhenUsed="0" w:defQFormat="0" w:count="371">
+  <w:latentStyles w:defLockedState="0" w:defUIPriority="99" w:defSemiHidden="0" w:defUnhideWhenUsed="0" w:defQFormat="0" w:count="374">
     <w:lsdException w:name="Normal" w:uiPriority="0" w:qFormat="1"/>
     <w:lsdException w:name="heading 1" w:uiPriority="9" w:qFormat="1"/>
     <w:lsdException w:name="heading 2" w:semiHidden="1" w:uiPriority="9" w:unhideWhenUsed="1" w:qFormat="1"/>
@@ -7867,7 +8090,6 @@
     <w:lsdException w:name="HTML Sample" w:semiHidden="1" w:unhideWhenUsed="1"/>
     <w:lsdException w:name="HTML Typewriter" w:semiHidden="1" w:unhideWhenUsed="1"/>
     <w:lsdException w:name="HTML Variable" w:semiHidden="1" w:unhideWhenUsed="1"/>
-    <w:lsdException w:name="Normal Table" w:semiHidden="1" w:unhideWhenUsed="1"/>
     <w:lsdException w:name="annotation subject" w:semiHidden="1" w:unhideWhenUsed="1"/>
     <w:lsdException w:name="No List" w:semiHidden="1" w:unhideWhenUsed="1"/>
     <w:lsdException w:name="Outline List 1" w:semiHidden="1" w:unhideWhenUsed="1"/>
@@ -7912,7 +8134,6 @@
     <w:lsdException w:name="Table Professional" w:semiHidden="1" w:unhideWhenUsed="1"/>
     <w:lsdException w:name="Table Subtle 1" w:semiHidden="1" w:unhideWhenUsed="1"/>
     <w:lsdException w:name="Table Subtle 2" w:semiHidden="1" w:unhideWhenUsed="1"/>
-    <w:lsdException w:name="Table Web 1" w:semiHidden="1" w:unhideWhenUsed="1"/>
     <w:lsdException w:name="Table Web 2" w:semiHidden="1" w:unhideWhenUsed="1"/>
     <w:lsdException w:name="Table Web 3" w:semiHidden="1" w:unhideWhenUsed="1"/>
     <w:lsdException w:name="Balloon Text" w:semiHidden="1" w:unhideWhenUsed="1"/>
@@ -8133,12 +8354,15 @@
     <w:lsdException w:name="List Table 5 Dark Accent 6" w:uiPriority="50"/>
     <w:lsdException w:name="List Table 6 Colorful Accent 6" w:uiPriority="51"/>
     <w:lsdException w:name="List Table 7 Colorful Accent 6" w:uiPriority="52"/>
+    <w:lsdException w:name="Mention" w:semiHidden="1" w:unhideWhenUsed="1"/>
+    <w:lsdException w:name="Smart Hyperlink" w:semiHidden="1" w:unhideWhenUsed="1"/>
+    <w:lsdException w:name="Hashtag" w:semiHidden="1" w:unhideWhenUsed="1"/>
   </w:latentStyles>
   <w:style w:type="paragraph" w:default="1" w:styleId="Normal">
     <w:name w:val="Normal"/>
     <w:qFormat/>
   </w:style>
-  <w:style w:type="character" w:default="1" w:styleId="Fontepargpadro">
+  <w:style w:type="character" w:default="1" w:styleId="Tipodeletrapredefinidodopargrafo">
     <w:name w:val="Default Paragraph Font"/>
     <w:uiPriority w:val="1"/>
     <w:semiHidden/>
@@ -8168,7 +8392,7 @@
   <w:style w:type="paragraph" w:styleId="Cabealho">
     <w:name w:val="header"/>
     <w:basedOn w:val="Normal"/>
-    <w:link w:val="CabealhoChar"/>
+    <w:link w:val="CabealhoCarter"/>
     <w:uiPriority w:val="99"/>
     <w:unhideWhenUsed/>
     <w:rsid w:val="00B11710"/>
@@ -8180,9 +8404,9 @@
       <w:spacing w:after="0" w:line="240" w:lineRule="auto"/>
     </w:pPr>
   </w:style>
-  <w:style w:type="character" w:customStyle="1" w:styleId="CabealhoChar">
-    <w:name w:val="Cabeçalho Char"/>
-    <w:basedOn w:val="Fontepargpadro"/>
+  <w:style w:type="character" w:customStyle="1" w:styleId="CabealhoCarter">
+    <w:name w:val="Cabeçalho Caráter"/>
+    <w:basedOn w:val="Tipodeletrapredefinidodopargrafo"/>
     <w:link w:val="Cabealho"/>
     <w:uiPriority w:val="99"/>
     <w:rsid w:val="00B11710"/>
@@ -8190,7 +8414,7 @@
   <w:style w:type="paragraph" w:styleId="Rodap">
     <w:name w:val="footer"/>
     <w:basedOn w:val="Normal"/>
-    <w:link w:val="RodapChar"/>
+    <w:link w:val="RodapCarter"/>
     <w:uiPriority w:val="99"/>
     <w:unhideWhenUsed/>
     <w:rsid w:val="00B11710"/>
@@ -8202,9 +8426,9 @@
       <w:spacing w:after="0" w:line="240" w:lineRule="auto"/>
     </w:pPr>
   </w:style>
-  <w:style w:type="character" w:customStyle="1" w:styleId="RodapChar">
-    <w:name w:val="Rodapé Char"/>
-    <w:basedOn w:val="Fontepargpadro"/>
+  <w:style w:type="character" w:customStyle="1" w:styleId="RodapCarter">
+    <w:name w:val="Rodapé Caráter"/>
+    <w:basedOn w:val="Tipodeletrapredefinidodopargrafo"/>
     <w:link w:val="Rodap"/>
     <w:uiPriority w:val="99"/>
     <w:rsid w:val="00B11710"/>
@@ -8223,7 +8447,7 @@
   </w:style>
   <w:style w:type="character" w:customStyle="1" w:styleId="Estilo1Char">
     <w:name w:val="Estilo1 Char"/>
-    <w:basedOn w:val="TtuloChar"/>
+    <w:basedOn w:val="TtuloCarter"/>
     <w:link w:val="Estilo1"/>
     <w:rsid w:val="00B11710"/>
     <w:rPr>
@@ -8239,7 +8463,7 @@
     <w:name w:val="Title"/>
     <w:basedOn w:val="Normal"/>
     <w:next w:val="Normal"/>
-    <w:link w:val="TtuloChar"/>
+    <w:link w:val="TtuloCarter"/>
     <w:uiPriority w:val="10"/>
     <w:qFormat/>
     <w:rsid w:val="00B11710"/>
@@ -8255,9 +8479,9 @@
       <w:szCs w:val="56"/>
     </w:rPr>
   </w:style>
-  <w:style w:type="character" w:customStyle="1" w:styleId="TtuloChar">
-    <w:name w:val="Título Char"/>
-    <w:basedOn w:val="Fontepargpadro"/>
+  <w:style w:type="character" w:customStyle="1" w:styleId="TtuloCarter">
+    <w:name w:val="Título Caráter"/>
+    <w:basedOn w:val="Tipodeletrapredefinidodopargrafo"/>
     <w:link w:val="Ttulo"/>
     <w:uiPriority w:val="10"/>
     <w:rsid w:val="00B11710"/>
@@ -8269,7 +8493,7 @@
       <w:szCs w:val="56"/>
     </w:rPr>
   </w:style>
-  <w:style w:type="table" w:styleId="Tabelacomgrade">
+  <w:style w:type="table" w:styleId="Tabelacomgrelha">
     <w:name w:val="Table Grid"/>
     <w:basedOn w:val="Tabelanormal"/>
     <w:uiPriority w:val="39"/>
@@ -8602,7 +8826,7 @@
 </file>
 
 <file path=customXml/itemProps1.xml><?xml version="1.0" encoding="utf-8"?>
-<ds:datastoreItem xmlns:ds="http://schemas.openxmlformats.org/officeDocument/2006/customXml" ds:itemID="{64E0E217-1204-4E7F-8E5B-2CD6B0CFD96E}">
+<ds:datastoreItem xmlns:ds="http://schemas.openxmlformats.org/officeDocument/2006/customXml" ds:itemID="{5EA38730-61AF-4821-9EFC-3337768DDA7A}">
   <ds:schemaRefs>
     <ds:schemaRef ds:uri="http://schemas.openxmlformats.org/officeDocument/2006/bibliography"/>
   </ds:schemaRefs>

</xml_diff>